<commit_message>
Resume and Cover letter update
</commit_message>
<xml_diff>
--- a/my resumes/my SBA resume_1.docx
+++ b/my resumes/my SBA resume_1.docx
@@ -263,12 +263,12 @@
         <w:tblLook w:val="0600" w:firstRow="0" w:lastRow="0" w:firstColumn="0" w:lastColumn="0" w:noHBand="1" w:noVBand="1"/>
       </w:tblPr>
       <w:tblGrid>
-        <w:gridCol w:w="2423"/>
-        <w:gridCol w:w="268"/>
-        <w:gridCol w:w="2431"/>
-        <w:gridCol w:w="279"/>
+        <w:gridCol w:w="2422"/>
+        <w:gridCol w:w="266"/>
+        <w:gridCol w:w="2432"/>
+        <w:gridCol w:w="280"/>
         <w:gridCol w:w="2428"/>
-        <w:gridCol w:w="279"/>
+        <w:gridCol w:w="280"/>
       </w:tblGrid>
       <w:tr>
         <w:trPr>
@@ -285,7 +285,10 @@
             </w:pPr>
             <w:bookmarkStart w:id="0" w:name="_Hlk117860613"/>
             <w:r>
-              <w:t>9447 Nagle Ave</w:t>
+              <w:t>Los Angeles</w:t>
+            </w:r>
+            <w:r>
+              <w:t xml:space="preserve"> (San Fernando Valley)</w:t>
             </w:r>
           </w:p>
           <w:p>
@@ -326,7 +329,7 @@
                 <w:rPr>
                   <w:rStyle w:val="Hyperlink"/>
                 </w:rPr>
-                <w:t>www.sarahlynguillen.com</w:t>
+                <w:t>sarahlynguillen.com</w:t>
               </w:r>
             </w:hyperlink>
           </w:p>
@@ -951,33 +954,9 @@
             <w:pPr>
               <w:pStyle w:val="SkillRating"/>
             </w:pPr>
-            <w:sdt>
-              <w:sdtPr>
-                <w:id w:val="431250776"/>
-                <w:placeholder>
-                  <w:docPart w:val="1B9E289E52E141E4AA9F7720FCBF7959"/>
-                </w:placeholder>
-                <w:temporary/>
-                <w:showingPlcHdr/>
-                <w15:appearance w15:val="hidden"/>
-              </w:sdtPr>
-              <w:sdtContent>
-                <w:r>
-                  <w:rPr>
-                    <w:rStyle w:val="PlaceholderText"/>
-                    <w:color w:val="auto"/>
-                  </w:rPr>
-                  <w:t>7</w:t>
-                </w:r>
-                <w:r>
-                  <w:rPr>
-                    <w:rStyle w:val="PlaceholderText"/>
-                    <w:color w:val="auto"/>
-                  </w:rPr>
-                  <w:t>/10</w:t>
-                </w:r>
-              </w:sdtContent>
-            </w:sdt>
+            <w:r>
+              <w:t>8/10</w:t>
+            </w:r>
             <w:r>
               <w:t xml:space="preserve"> </w:t>
             </w:r>
@@ -1169,12 +1148,13 @@
           </w:tcPr>
           <w:tbl>
             <w:tblPr>
-              <w:tblW w:w="5197" w:type="dxa"/>
+              <w:tblW w:w="5201" w:type="dxa"/>
               <w:tblLook w:val="0600" w:firstRow="0" w:lastRow="0" w:firstColumn="0" w:lastColumn="0" w:noHBand="1" w:noVBand="1"/>
             </w:tblPr>
             <w:tblGrid>
-              <w:gridCol w:w="4577"/>
-              <w:gridCol w:w="620"/>
+              <w:gridCol w:w="4057"/>
+              <w:gridCol w:w="572"/>
+              <w:gridCol w:w="572"/>
             </w:tblGrid>
             <w:tr>
               <w:trPr>
@@ -1182,7 +1162,7 @@
               </w:trPr>
               <w:tc>
                 <w:tcPr>
-                  <w:tcW w:w="4577" w:type="dxa"/>
+                  <w:tcW w:w="4057" w:type="dxa"/>
                   <w:shd w:val="clear" w:color="auto" w:fill="000000" w:themeFill="text1"/>
                 </w:tcPr>
                 <w:p>
@@ -1193,7 +1173,18 @@
               </w:tc>
               <w:tc>
                 <w:tcPr>
-                  <w:tcW w:w="620" w:type="dxa"/>
+                  <w:tcW w:w="572" w:type="dxa"/>
+                  <w:shd w:val="clear" w:color="auto" w:fill="000000" w:themeFill="text1"/>
+                </w:tcPr>
+                <w:p>
+                  <w:pPr>
+                    <w:spacing w:after="0"/>
+                  </w:pPr>
+                </w:p>
+              </w:tc>
+              <w:tc>
+                <w:tcPr>
+                  <w:tcW w:w="572" w:type="dxa"/>
                   <w:shd w:val="clear" w:color="auto" w:fill="000000" w:themeFill="text1"/>
                 </w:tcPr>
                 <w:p>
@@ -1212,2323 +1203,6 @@
         </w:tc>
       </w:tr>
       <w:bookmarkEnd w:id="0"/>
-    </w:tbl>
-    <w:p/>
-    <w:p>
-      <w:pPr>
-        <w:sectPr>
-          <w:pgSz w:w="12240" w:h="15840"/>
-          <w:pgMar w:top="1080" w:right="734" w:bottom="288" w:left="3398" w:header="720" w:footer="720" w:gutter="0"/>
-          <w:cols w:space="720"/>
-        </w:sectPr>
-      </w:pPr>
-    </w:p>
-    <w:tbl>
-      <w:tblPr>
-        <w:tblW w:w="5000" w:type="pct"/>
-        <w:tblLook w:val="0600" w:firstRow="0" w:lastRow="0" w:firstColumn="0" w:lastColumn="0" w:noHBand="1" w:noVBand="1"/>
-      </w:tblPr>
-      <w:tblGrid>
-        <w:gridCol w:w="2423"/>
-        <w:gridCol w:w="268"/>
-        <w:gridCol w:w="2431"/>
-        <w:gridCol w:w="279"/>
-        <w:gridCol w:w="2428"/>
-        <w:gridCol w:w="279"/>
-      </w:tblGrid>
-      <w:tr>
-        <w:trPr>
-          <w:trHeight w:val="1872"/>
-        </w:trPr>
-        <w:tc>
-          <w:tcPr>
-            <w:tcW w:w="5000" w:type="pct"/>
-            <w:gridSpan w:val="6"/>
-          </w:tcPr>
-          <w:p>
-            <w:pPr>
-              <w:pStyle w:val="Address"/>
-            </w:pPr>
-            <w:r>
-              <w:lastRenderedPageBreak/>
-              <w:t>9447 Nagle Ave</w:t>
-            </w:r>
-          </w:p>
-          <w:p>
-            <w:pPr>
-              <w:pStyle w:val="Address"/>
-            </w:pPr>
-            <w:r>
-              <w:t>Arleta, CA 91331</w:t>
-            </w:r>
-          </w:p>
-          <w:p>
-            <w:pPr>
-              <w:pStyle w:val="Address"/>
-            </w:pPr>
-            <w:r>
-              <w:t>(818) 263-9247</w:t>
-            </w:r>
-          </w:p>
-          <w:p>
-            <w:pPr>
-              <w:pStyle w:val="Address"/>
-            </w:pPr>
-            <w:hyperlink r:id="rId12" w:history="1">
-              <w:r>
-                <w:rPr>
-                  <w:rStyle w:val="Hyperlink"/>
-                </w:rPr>
-                <w:t>salyngui469@yahoo.com</w:t>
-              </w:r>
-            </w:hyperlink>
-          </w:p>
-          <w:p>
-            <w:pPr>
-              <w:pStyle w:val="Address"/>
-            </w:pPr>
-            <w:hyperlink r:id="rId13" w:history="1">
-              <w:r>
-                <w:rPr>
-                  <w:rStyle w:val="Hyperlink"/>
-                </w:rPr>
-                <w:t>www.sarahlynguillen.com</w:t>
-              </w:r>
-            </w:hyperlink>
-          </w:p>
-          <w:p>
-            <w:pPr>
-              <w:pStyle w:val="Address"/>
-            </w:pPr>
-          </w:p>
-        </w:tc>
-      </w:tr>
-      <w:tr>
-        <w:trPr>
-          <w:trHeight w:val="2448"/>
-        </w:trPr>
-        <w:tc>
-          <w:tcPr>
-            <w:tcW w:w="5000" w:type="pct"/>
-            <w:gridSpan w:val="6"/>
-          </w:tcPr>
-          <w:p>
-            <w:pPr>
-              <w:pStyle w:val="Title"/>
-            </w:pPr>
-            <w:r>
-              <w:t>Sarah Lyn Guillen</w:t>
-            </w:r>
-          </w:p>
-        </w:tc>
-      </w:tr>
-      <w:tr>
-        <w:trPr>
-          <w:trHeight w:val="1152"/>
-        </w:trPr>
-        <w:tc>
-          <w:tcPr>
-            <w:tcW w:w="5000" w:type="pct"/>
-            <w:gridSpan w:val="6"/>
-          </w:tcPr>
-          <w:p>
-            <w:pPr>
-              <w:pStyle w:val="Objective"/>
-            </w:pPr>
-            <w:r>
-              <w:t>A Webtoon artist currently looking to find work as a storyboard artist for film, TV, and Commercial.</w:t>
-            </w:r>
-            <w:r>
-              <w:t xml:space="preserve"> </w:t>
-            </w:r>
-          </w:p>
-        </w:tc>
-      </w:tr>
-      <w:tr>
-        <w:tc>
-          <w:tcPr>
-            <w:tcW w:w="1660" w:type="pct"/>
-            <w:gridSpan w:val="2"/>
-          </w:tcPr>
-          <w:p>
-            <w:pPr>
-              <w:pStyle w:val="Heading1"/>
-            </w:pPr>
-            <w:r>
-              <w:t>Webtoon Content Creator</w:t>
-            </w:r>
-            <w:r>
-              <w:t xml:space="preserve"> </w:t>
-            </w:r>
-          </w:p>
-        </w:tc>
-        <w:tc>
-          <w:tcPr>
-            <w:tcW w:w="1671" w:type="pct"/>
-            <w:gridSpan w:val="2"/>
-          </w:tcPr>
-          <w:p>
-            <w:pPr>
-              <w:pStyle w:val="Heading1"/>
-            </w:pPr>
-            <w:r>
-              <w:t xml:space="preserve">Tara </w:t>
-            </w:r>
-            <w:proofErr w:type="spellStart"/>
-            <w:r>
-              <w:t>Blanders</w:t>
-            </w:r>
-            <w:proofErr w:type="spellEnd"/>
-            <w:r>
-              <w:t xml:space="preserve"> (Acting Role)</w:t>
-            </w:r>
-          </w:p>
-        </w:tc>
-        <w:tc>
-          <w:tcPr>
-            <w:tcW w:w="1669" w:type="pct"/>
-            <w:gridSpan w:val="2"/>
-          </w:tcPr>
-          <w:p>
-            <w:pPr>
-              <w:pStyle w:val="Heading1"/>
-            </w:pPr>
-            <w:r>
-              <w:t>Background Actor</w:t>
-            </w:r>
-            <w:r>
-              <w:t xml:space="preserve"> </w:t>
-            </w:r>
-          </w:p>
-        </w:tc>
-      </w:tr>
-      <w:tr>
-        <w:trPr>
-          <w:trHeight w:val="1008"/>
-        </w:trPr>
-        <w:tc>
-          <w:tcPr>
-            <w:tcW w:w="1495" w:type="pct"/>
-            <w:tcBorders>
-              <w:top w:val="single" w:sz="4" w:space="0" w:color="auto"/>
-              <w:bottom w:val="single" w:sz="4" w:space="0" w:color="auto"/>
-            </w:tcBorders>
-            <w:vAlign w:val="center"/>
-          </w:tcPr>
-          <w:p>
-            <w:pPr>
-              <w:pStyle w:val="DateRange"/>
-            </w:pPr>
-            <w:r>
-              <w:t>Webtoons US</w:t>
-            </w:r>
-          </w:p>
-          <w:p>
-            <w:pPr>
-              <w:pStyle w:val="DateRange"/>
-            </w:pPr>
-            <w:r>
-              <w:t>2020 - Present</w:t>
-            </w:r>
-          </w:p>
-        </w:tc>
-        <w:tc>
-          <w:tcPr>
-            <w:tcW w:w="165" w:type="pct"/>
-            <w:vAlign w:val="center"/>
-          </w:tcPr>
-          <w:p>
-            <w:pPr>
-              <w:pStyle w:val="DateRange"/>
-            </w:pPr>
-          </w:p>
-        </w:tc>
-        <w:tc>
-          <w:tcPr>
-            <w:tcW w:w="1499" w:type="pct"/>
-            <w:tcBorders>
-              <w:top w:val="single" w:sz="4" w:space="0" w:color="auto"/>
-              <w:bottom w:val="single" w:sz="4" w:space="0" w:color="auto"/>
-            </w:tcBorders>
-            <w:vAlign w:val="center"/>
-          </w:tcPr>
-          <w:p>
-            <w:pPr>
-              <w:pStyle w:val="DateRange"/>
-            </w:pPr>
-            <w:r>
-              <w:t>No Offense (2020) Independent Film</w:t>
-            </w:r>
-          </w:p>
-          <w:p>
-            <w:pPr>
-              <w:pStyle w:val="DateRange"/>
-            </w:pPr>
-            <w:r>
-              <w:t xml:space="preserve">Jerry </w:t>
-            </w:r>
-            <w:proofErr w:type="spellStart"/>
-            <w:r>
-              <w:t>Belitch</w:t>
-            </w:r>
-            <w:proofErr w:type="spellEnd"/>
-          </w:p>
-        </w:tc>
-        <w:tc>
-          <w:tcPr>
-            <w:tcW w:w="171" w:type="pct"/>
-            <w:vAlign w:val="center"/>
-          </w:tcPr>
-          <w:p>
-            <w:pPr>
-              <w:pStyle w:val="DateRange"/>
-            </w:pPr>
-          </w:p>
-        </w:tc>
-        <w:tc>
-          <w:tcPr>
-            <w:tcW w:w="1497" w:type="pct"/>
-            <w:tcBorders>
-              <w:top w:val="single" w:sz="4" w:space="0" w:color="auto"/>
-              <w:bottom w:val="single" w:sz="4" w:space="0" w:color="auto"/>
-            </w:tcBorders>
-            <w:vAlign w:val="center"/>
-          </w:tcPr>
-          <w:p>
-            <w:pPr>
-              <w:pStyle w:val="Company"/>
-            </w:pPr>
-            <w:r>
-              <w:t>Central Casting</w:t>
-            </w:r>
-          </w:p>
-          <w:p>
-            <w:pPr>
-              <w:pStyle w:val="Company"/>
-            </w:pPr>
-            <w:r>
-              <w:t>2018 -2020</w:t>
-            </w:r>
-          </w:p>
-          <w:p>
-            <w:pPr>
-              <w:pStyle w:val="Company"/>
-            </w:pPr>
-          </w:p>
-        </w:tc>
-        <w:tc>
-          <w:tcPr>
-            <w:tcW w:w="172" w:type="pct"/>
-            <w:vAlign w:val="center"/>
-          </w:tcPr>
-          <w:p>
-            <w:pPr>
-              <w:pStyle w:val="DateRange"/>
-            </w:pPr>
-          </w:p>
-        </w:tc>
-      </w:tr>
-      <w:tr>
-        <w:trPr>
-          <w:trHeight w:val="3168"/>
-        </w:trPr>
-        <w:tc>
-          <w:tcPr>
-            <w:tcW w:w="1660" w:type="pct"/>
-            <w:gridSpan w:val="2"/>
-            <w:tcMar>
-              <w:top w:w="360" w:type="dxa"/>
-              <w:left w:w="115" w:type="dxa"/>
-              <w:right w:w="115" w:type="dxa"/>
-            </w:tcMar>
-          </w:tcPr>
-          <w:p>
-            <w:r>
-              <w:t>Drawing, inking, coloring, and framing stories in Photoshop, Sketchable, and Paint 3D, using proper ratios. Maintaining a standard deadline and schedule. Some work is traditional and digital art.</w:t>
-            </w:r>
-          </w:p>
-        </w:tc>
-        <w:tc>
-          <w:tcPr>
-            <w:tcW w:w="1671" w:type="pct"/>
-            <w:gridSpan w:val="2"/>
-            <w:tcMar>
-              <w:top w:w="360" w:type="dxa"/>
-              <w:left w:w="115" w:type="dxa"/>
-              <w:right w:w="115" w:type="dxa"/>
-            </w:tcMar>
-          </w:tcPr>
-          <w:p>
-            <w:r>
-              <w:t xml:space="preserve">Memorizing lines and playing the role of satire Press Secretary Tara </w:t>
-            </w:r>
-            <w:proofErr w:type="spellStart"/>
-            <w:r>
-              <w:t>Blanders</w:t>
-            </w:r>
-            <w:proofErr w:type="spellEnd"/>
-            <w:r>
-              <w:t>. Maintaining professional attire for the role, working closely with the director, as well as provide props, (the picket signs were all hand drawn by me), and assisting with stage management.</w:t>
-            </w:r>
-          </w:p>
-        </w:tc>
-        <w:tc>
-          <w:tcPr>
-            <w:tcW w:w="1669" w:type="pct"/>
-            <w:gridSpan w:val="2"/>
-            <w:tcMar>
-              <w:top w:w="360" w:type="dxa"/>
-              <w:left w:w="115" w:type="dxa"/>
-              <w:right w:w="115" w:type="dxa"/>
-            </w:tcMar>
-          </w:tcPr>
-          <w:p>
-            <w:r>
-              <w:t>Applying to various background roles daily and being present when called. Observing how film crew works, taking direction by crew and AD, standing for long periods of time.</w:t>
-            </w:r>
-          </w:p>
-        </w:tc>
-      </w:tr>
-      <w:tr>
-        <w:trPr>
-          <w:trHeight w:val="380"/>
-        </w:trPr>
-        <w:tc>
-          <w:tcPr>
-            <w:tcW w:w="1495" w:type="pct"/>
-            <w:vMerge w:val="restart"/>
-          </w:tcPr>
-          <w:p>
-            <w:pPr>
-              <w:pStyle w:val="Heading1"/>
-            </w:pPr>
-            <w:r>
-              <w:t>Film Editing &amp; Cinematography AA</w:t>
-            </w:r>
-          </w:p>
-        </w:tc>
-        <w:tc>
-          <w:tcPr>
-            <w:tcW w:w="165" w:type="pct"/>
-            <w:vMerge w:val="restart"/>
-          </w:tcPr>
-          <w:p>
-            <w:pPr>
-              <w:pStyle w:val="Heading1"/>
-            </w:pPr>
-          </w:p>
-        </w:tc>
-        <w:tc>
-          <w:tcPr>
-            <w:tcW w:w="1671" w:type="pct"/>
-            <w:gridSpan w:val="2"/>
-            <w:vAlign w:val="bottom"/>
-          </w:tcPr>
-          <w:p>
-            <w:pPr>
-              <w:pStyle w:val="SkillName"/>
-            </w:pPr>
-            <w:sdt>
-              <w:sdtPr>
-                <w:id w:val="-1426878422"/>
-                <w:placeholder>
-                  <w:docPart w:val="2B2FE85A9354497893C6FB1350880DDD"/>
-                </w:placeholder>
-                <w:temporary/>
-                <w:showingPlcHdr/>
-                <w15:appearance w15:val="hidden"/>
-              </w:sdtPr>
-              <w:sdtContent>
-                <w:r>
-                  <w:rPr>
-                    <w:rStyle w:val="PlaceholderText"/>
-                    <w:color w:val="auto"/>
-                  </w:rPr>
-                  <w:t>Creativity</w:t>
-                </w:r>
-              </w:sdtContent>
-            </w:sdt>
-            <w:r>
-              <w:t xml:space="preserve"> </w:t>
-            </w:r>
-          </w:p>
-        </w:tc>
-        <w:tc>
-          <w:tcPr>
-            <w:tcW w:w="1669" w:type="pct"/>
-            <w:gridSpan w:val="2"/>
-            <w:vAlign w:val="bottom"/>
-          </w:tcPr>
-          <w:p>
-            <w:pPr>
-              <w:pStyle w:val="SkillRating"/>
-            </w:pPr>
-            <w:sdt>
-              <w:sdtPr>
-                <w:id w:val="111328190"/>
-                <w:placeholder>
-                  <w:docPart w:val="B4B294B5E9D54800A9B1733EDEFE5017"/>
-                </w:placeholder>
-                <w:temporary/>
-                <w:showingPlcHdr/>
-                <w15:appearance w15:val="hidden"/>
-              </w:sdtPr>
-              <w:sdtContent>
-                <w:r>
-                  <w:rPr>
-                    <w:rStyle w:val="PlaceholderText"/>
-                    <w:color w:val="auto"/>
-                  </w:rPr>
-                  <w:t>9/10</w:t>
-                </w:r>
-              </w:sdtContent>
-            </w:sdt>
-            <w:r>
-              <w:t xml:space="preserve"> </w:t>
-            </w:r>
-          </w:p>
-        </w:tc>
-      </w:tr>
-      <w:tr>
-        <w:trPr>
-          <w:trHeight w:val="380"/>
-        </w:trPr>
-        <w:tc>
-          <w:tcPr>
-            <w:tcW w:w="1495" w:type="pct"/>
-            <w:vMerge/>
-            <w:tcBorders>
-              <w:bottom w:val="single" w:sz="4" w:space="0" w:color="auto"/>
-            </w:tcBorders>
-          </w:tcPr>
-          <w:p>
-            <w:pPr>
-              <w:pStyle w:val="Heading1"/>
-            </w:pPr>
-          </w:p>
-        </w:tc>
-        <w:tc>
-          <w:tcPr>
-            <w:tcW w:w="165" w:type="pct"/>
-            <w:vMerge/>
-          </w:tcPr>
-          <w:p>
-            <w:pPr>
-              <w:pStyle w:val="Heading1"/>
-            </w:pPr>
-          </w:p>
-        </w:tc>
-        <w:tc>
-          <w:tcPr>
-            <w:tcW w:w="3340" w:type="pct"/>
-            <w:gridSpan w:val="4"/>
-            <w:vAlign w:val="center"/>
-          </w:tcPr>
-          <w:tbl>
-            <w:tblPr>
-              <w:tblW w:w="5197" w:type="dxa"/>
-              <w:tblLook w:val="0600" w:firstRow="0" w:lastRow="0" w:firstColumn="0" w:lastColumn="0" w:noHBand="1" w:noVBand="1"/>
-            </w:tblPr>
-            <w:tblGrid>
-              <w:gridCol w:w="4580"/>
-              <w:gridCol w:w="617"/>
-            </w:tblGrid>
-            <w:tr>
-              <w:tc>
-                <w:tcPr>
-                  <w:tcW w:w="4580" w:type="dxa"/>
-                  <w:shd w:val="clear" w:color="auto" w:fill="000000" w:themeFill="text1"/>
-                </w:tcPr>
-                <w:p>
-                  <w:pPr>
-                    <w:spacing w:after="0"/>
-                  </w:pPr>
-                </w:p>
-              </w:tc>
-              <w:tc>
-                <w:tcPr>
-                  <w:tcW w:w="617" w:type="dxa"/>
-                  <w:shd w:val="clear" w:color="auto" w:fill="FFFFFF" w:themeFill="background1"/>
-                </w:tcPr>
-                <w:p>
-                  <w:pPr>
-                    <w:spacing w:after="0"/>
-                  </w:pPr>
-                </w:p>
-              </w:tc>
-            </w:tr>
-          </w:tbl>
-          <w:p/>
-        </w:tc>
-      </w:tr>
-      <w:tr>
-        <w:trPr>
-          <w:trHeight w:val="374"/>
-        </w:trPr>
-        <w:tc>
-          <w:tcPr>
-            <w:tcW w:w="1660" w:type="pct"/>
-            <w:gridSpan w:val="2"/>
-            <w:vMerge w:val="restart"/>
-          </w:tcPr>
-          <w:p>
-            <w:pPr>
-              <w:pStyle w:val="DateRange"/>
-            </w:pPr>
-            <w:r>
-              <w:t>College of The Canyons</w:t>
-            </w:r>
-          </w:p>
-          <w:p>
-            <w:pPr>
-              <w:pStyle w:val="DateRange"/>
-            </w:pPr>
-            <w:r>
-              <w:t xml:space="preserve">2009 - 2011 </w:t>
-            </w:r>
-          </w:p>
-        </w:tc>
-        <w:tc>
-          <w:tcPr>
-            <w:tcW w:w="1671" w:type="pct"/>
-            <w:gridSpan w:val="2"/>
-            <w:vAlign w:val="bottom"/>
-          </w:tcPr>
-          <w:p>
-            <w:pPr>
-              <w:pStyle w:val="SkillName"/>
-            </w:pPr>
-            <w:sdt>
-              <w:sdtPr>
-                <w:id w:val="-614901128"/>
-                <w:placeholder>
-                  <w:docPart w:val="F43AAA4BFE0A4BD6AECF4CED32F6DA12"/>
-                </w:placeholder>
-                <w:temporary/>
-                <w:showingPlcHdr/>
-                <w15:appearance w15:val="hidden"/>
-              </w:sdtPr>
-              <w:sdtContent>
-                <w:r>
-                  <w:rPr>
-                    <w:rStyle w:val="PlaceholderText"/>
-                    <w:color w:val="auto"/>
-                  </w:rPr>
-                  <w:t>Leadership</w:t>
-                </w:r>
-              </w:sdtContent>
-            </w:sdt>
-            <w:r>
-              <w:t xml:space="preserve"> </w:t>
-            </w:r>
-          </w:p>
-        </w:tc>
-        <w:tc>
-          <w:tcPr>
-            <w:tcW w:w="1669" w:type="pct"/>
-            <w:gridSpan w:val="2"/>
-            <w:vAlign w:val="bottom"/>
-          </w:tcPr>
-          <w:p>
-            <w:pPr>
-              <w:pStyle w:val="SkillRating"/>
-            </w:pPr>
-            <w:sdt>
-              <w:sdtPr>
-                <w:id w:val="36640447"/>
-                <w:placeholder>
-                  <w:docPart w:val="015361C9E7594AE49700FF91B708751E"/>
-                </w:placeholder>
-                <w:temporary/>
-                <w:showingPlcHdr/>
-                <w15:appearance w15:val="hidden"/>
-              </w:sdtPr>
-              <w:sdtContent>
-                <w:r>
-                  <w:rPr>
-                    <w:rStyle w:val="PlaceholderText"/>
-                    <w:color w:val="auto"/>
-                  </w:rPr>
-                  <w:t>7</w:t>
-                </w:r>
-                <w:r>
-                  <w:rPr>
-                    <w:rStyle w:val="PlaceholderText"/>
-                    <w:color w:val="auto"/>
-                  </w:rPr>
-                  <w:t>/10</w:t>
-                </w:r>
-              </w:sdtContent>
-            </w:sdt>
-            <w:r>
-              <w:t xml:space="preserve"> </w:t>
-            </w:r>
-          </w:p>
-        </w:tc>
-      </w:tr>
-      <w:tr>
-        <w:trPr>
-          <w:trHeight w:val="373"/>
-        </w:trPr>
-        <w:tc>
-          <w:tcPr>
-            <w:tcW w:w="1660" w:type="pct"/>
-            <w:gridSpan w:val="2"/>
-            <w:vMerge/>
-          </w:tcPr>
-          <w:p>
-            <w:pPr>
-              <w:pStyle w:val="Company"/>
-            </w:pPr>
-          </w:p>
-        </w:tc>
-        <w:tc>
-          <w:tcPr>
-            <w:tcW w:w="3340" w:type="pct"/>
-            <w:gridSpan w:val="4"/>
-            <w:vAlign w:val="center"/>
-          </w:tcPr>
-          <w:tbl>
-            <w:tblPr>
-              <w:tblW w:w="5197" w:type="dxa"/>
-              <w:tblLook w:val="0600" w:firstRow="0" w:lastRow="0" w:firstColumn="0" w:lastColumn="0" w:noHBand="1" w:noVBand="1"/>
-            </w:tblPr>
-            <w:tblGrid>
-              <w:gridCol w:w="3950"/>
-              <w:gridCol w:w="1247"/>
-            </w:tblGrid>
-            <w:tr>
-              <w:tc>
-                <w:tcPr>
-                  <w:tcW w:w="3950" w:type="dxa"/>
-                  <w:shd w:val="clear" w:color="auto" w:fill="000000" w:themeFill="text1"/>
-                </w:tcPr>
-                <w:p>
-                  <w:pPr>
-                    <w:spacing w:after="0"/>
-                  </w:pPr>
-                </w:p>
-              </w:tc>
-              <w:tc>
-                <w:tcPr>
-                  <w:tcW w:w="1247" w:type="dxa"/>
-                  <w:shd w:val="clear" w:color="auto" w:fill="FFFFFF" w:themeFill="background1"/>
-                </w:tcPr>
-                <w:p>
-                  <w:pPr>
-                    <w:spacing w:after="0"/>
-                  </w:pPr>
-                </w:p>
-              </w:tc>
-            </w:tr>
-          </w:tbl>
-          <w:p/>
-        </w:tc>
-      </w:tr>
-      <w:tr>
-        <w:trPr>
-          <w:trHeight w:val="303"/>
-        </w:trPr>
-        <w:tc>
-          <w:tcPr>
-            <w:tcW w:w="1660" w:type="pct"/>
-            <w:gridSpan w:val="2"/>
-            <w:vMerge w:val="restart"/>
-          </w:tcPr>
-          <w:p>
-            <w:r>
-              <w:t xml:space="preserve"> </w:t>
-            </w:r>
-          </w:p>
-        </w:tc>
-        <w:tc>
-          <w:tcPr>
-            <w:tcW w:w="1671" w:type="pct"/>
-            <w:gridSpan w:val="2"/>
-            <w:vAlign w:val="bottom"/>
-          </w:tcPr>
-          <w:p>
-            <w:pPr>
-              <w:pStyle w:val="SkillName"/>
-            </w:pPr>
-            <w:sdt>
-              <w:sdtPr>
-                <w:rPr>
-                  <w:color w:val="808080"/>
-                </w:rPr>
-                <w:id w:val="-365912460"/>
-                <w:placeholder>
-                  <w:docPart w:val="6B9D7ACE324C4E97A0C115B9BB835C71"/>
-                </w:placeholder>
-                <w:temporary/>
-                <w:showingPlcHdr/>
-                <w15:appearance w15:val="hidden"/>
-              </w:sdtPr>
-              <w:sdtEndPr>
-                <w:rPr>
-                  <w:color w:val="auto"/>
-                </w:rPr>
-              </w:sdtEndPr>
-              <w:sdtContent>
-                <w:r>
-                  <w:rPr>
-                    <w:rStyle w:val="PlaceholderText"/>
-                    <w:color w:val="auto"/>
-                  </w:rPr>
-                  <w:t>Problem Solving</w:t>
-                </w:r>
-              </w:sdtContent>
-            </w:sdt>
-            <w:r>
-              <w:t xml:space="preserve"> </w:t>
-            </w:r>
-          </w:p>
-        </w:tc>
-        <w:tc>
-          <w:tcPr>
-            <w:tcW w:w="1669" w:type="pct"/>
-            <w:gridSpan w:val="2"/>
-            <w:vAlign w:val="bottom"/>
-          </w:tcPr>
-          <w:p>
-            <w:pPr>
-              <w:pStyle w:val="SkillRating"/>
-            </w:pPr>
-            <w:sdt>
-              <w:sdtPr>
-                <w:id w:val="405722804"/>
-                <w:placeholder>
-                  <w:docPart w:val="5E6713430A004BE9A67796FFE221A6B2"/>
-                </w:placeholder>
-                <w:temporary/>
-                <w:showingPlcHdr/>
-                <w15:appearance w15:val="hidden"/>
-              </w:sdtPr>
-              <w:sdtContent>
-                <w:r>
-                  <w:t>10</w:t>
-                </w:r>
-                <w:r>
-                  <w:rPr>
-                    <w:rStyle w:val="PlaceholderText"/>
-                    <w:color w:val="auto"/>
-                  </w:rPr>
-                  <w:t>/10</w:t>
-                </w:r>
-              </w:sdtContent>
-            </w:sdt>
-            <w:r>
-              <w:t xml:space="preserve"> </w:t>
-            </w:r>
-          </w:p>
-        </w:tc>
-      </w:tr>
-      <w:tr>
-        <w:trPr>
-          <w:trHeight w:val="374"/>
-        </w:trPr>
-        <w:tc>
-          <w:tcPr>
-            <w:tcW w:w="1660" w:type="pct"/>
-            <w:gridSpan w:val="2"/>
-            <w:vMerge/>
-          </w:tcPr>
-          <w:p>
-            <w:pPr>
-              <w:pStyle w:val="Heading1"/>
-              <w:rPr>
-                <w:rStyle w:val="PlaceholderText"/>
-                <w:color w:val="231F20"/>
-              </w:rPr>
-            </w:pPr>
-          </w:p>
-        </w:tc>
-        <w:tc>
-          <w:tcPr>
-            <w:tcW w:w="3340" w:type="pct"/>
-            <w:gridSpan w:val="4"/>
-            <w:vAlign w:val="center"/>
-          </w:tcPr>
-          <w:tbl>
-            <w:tblPr>
-              <w:tblW w:w="5197" w:type="dxa"/>
-              <w:tblLook w:val="0600" w:firstRow="0" w:lastRow="0" w:firstColumn="0" w:lastColumn="0" w:noHBand="1" w:noVBand="1"/>
-            </w:tblPr>
-            <w:tblGrid>
-              <w:gridCol w:w="4577"/>
-              <w:gridCol w:w="620"/>
-            </w:tblGrid>
-            <w:tr>
-              <w:trPr>
-                <w:trHeight w:val="288"/>
-              </w:trPr>
-              <w:tc>
-                <w:tcPr>
-                  <w:tcW w:w="4577" w:type="dxa"/>
-                  <w:shd w:val="clear" w:color="auto" w:fill="000000" w:themeFill="text1"/>
-                </w:tcPr>
-                <w:p>
-                  <w:pPr>
-                    <w:spacing w:after="0"/>
-                  </w:pPr>
-                </w:p>
-              </w:tc>
-              <w:tc>
-                <w:tcPr>
-                  <w:tcW w:w="620" w:type="dxa"/>
-                  <w:shd w:val="clear" w:color="auto" w:fill="000000" w:themeFill="text1"/>
-                </w:tcPr>
-                <w:p>
-                  <w:pPr>
-                    <w:spacing w:after="0"/>
-                  </w:pPr>
-                </w:p>
-              </w:tc>
-            </w:tr>
-          </w:tbl>
-          <w:p>
-            <w:pPr>
-              <w:spacing w:after="0"/>
-            </w:pPr>
-          </w:p>
-        </w:tc>
-      </w:tr>
-    </w:tbl>
-    <w:p>
-      <w:pPr>
-        <w:spacing w:after="0"/>
-        <w:rPr>
-          <w:sz w:val="12"/>
-          <w:szCs w:val="4"/>
-        </w:rPr>
-      </w:pPr>
-      <w:r>
-        <w:rPr>
-          <w:noProof/>
-          <w:sz w:val="12"/>
-          <w:szCs w:val="4"/>
-        </w:rPr>
-        <mc:AlternateContent>
-          <mc:Choice Requires="wpg">
-            <w:drawing>
-              <wp:anchor distT="0" distB="0" distL="114300" distR="114300" simplePos="0" relativeHeight="251661312" behindDoc="0" locked="1" layoutInCell="1" allowOverlap="1" wp14:anchorId="1BF8A264" wp14:editId="2C7AA3E1">
-                <wp:simplePos x="0" y="0"/>
-                <wp:positionH relativeFrom="column">
-                  <wp:posOffset>-2159000</wp:posOffset>
-                </wp:positionH>
-                <wp:positionV relativeFrom="paragraph">
-                  <wp:posOffset>-685800</wp:posOffset>
-                </wp:positionV>
-                <wp:extent cx="7269480" cy="10067544"/>
-                <wp:effectExtent l="0" t="0" r="7620" b="0"/>
-                <wp:wrapNone/>
-                <wp:docPr id="1" name="Group 1">
-                  <a:extLst xmlns:a="http://schemas.openxmlformats.org/drawingml/2006/main">
-                    <a:ext uri="{C183D7F6-B498-43B3-948B-1728B52AA6E4}">
-                      <adec:decorative xmlns:adec="http://schemas.microsoft.com/office/drawing/2017/decorative" val="1"/>
-                    </a:ext>
-                  </a:extLst>
-                </wp:docPr>
-                <wp:cNvGraphicFramePr/>
-                <a:graphic xmlns:a="http://schemas.openxmlformats.org/drawingml/2006/main">
-                  <a:graphicData uri="http://schemas.microsoft.com/office/word/2010/wordprocessingGroup">
-                    <wpg:wgp>
-                      <wpg:cNvGrpSpPr/>
-                      <wpg:grpSpPr>
-                        <a:xfrm>
-                          <a:off x="0" y="0"/>
-                          <a:ext cx="7269480" cy="10067544"/>
-                          <a:chOff x="0" y="0"/>
-                          <a:chExt cx="7269316" cy="10066732"/>
-                        </a:xfrm>
-                      </wpg:grpSpPr>
-                      <wps:wsp>
-                        <wps:cNvPr id="10" name="Rectangle 10">
-                          <a:extLst>
-                            <a:ext uri="{C183D7F6-B498-43B3-948B-1728B52AA6E4}">
-                              <adec:decorative xmlns:adec="http://schemas.microsoft.com/office/drawing/2017/decorative" val="1"/>
-                            </a:ext>
-                          </a:extLst>
-                        </wps:cNvPr>
-                        <wps:cNvSpPr>
-                          <a:spLocks/>
-                        </wps:cNvSpPr>
-                        <wps:spPr>
-                          <a:xfrm rot="5400000">
-                            <a:off x="-1222202" y="1222202"/>
-                            <a:ext cx="2984404" cy="540000"/>
-                          </a:xfrm>
-                          <a:prstGeom prst="rect">
-                            <a:avLst/>
-                          </a:prstGeom>
-                          <a:solidFill>
-                            <a:schemeClr val="accent1"/>
-                          </a:solidFill>
-                          <a:ln>
-                            <a:noFill/>
-                          </a:ln>
-                        </wps:spPr>
-                        <wps:style>
-                          <a:lnRef idx="2">
-                            <a:schemeClr val="accent1">
-                              <a:shade val="50000"/>
-                            </a:schemeClr>
-                          </a:lnRef>
-                          <a:fillRef idx="1">
-                            <a:schemeClr val="accent1"/>
-                          </a:fillRef>
-                          <a:effectRef idx="0">
-                            <a:schemeClr val="accent1"/>
-                          </a:effectRef>
-                          <a:fontRef idx="minor">
-                            <a:schemeClr val="lt1"/>
-                          </a:fontRef>
-                        </wps:style>
-                        <wps:bodyPr rtlCol="0" anchor="ctr"/>
-                      </wps:wsp>
-                      <wps:wsp>
-                        <wps:cNvPr id="11" name="Rectangle 11">
-                          <a:extLst>
-                            <a:ext uri="{C183D7F6-B498-43B3-948B-1728B52AA6E4}">
-                              <adec:decorative xmlns:adec="http://schemas.microsoft.com/office/drawing/2017/decorative" val="1"/>
-                            </a:ext>
-                          </a:extLst>
-                        </wps:cNvPr>
-                        <wps:cNvSpPr>
-                          <a:spLocks/>
-                        </wps:cNvSpPr>
-                        <wps:spPr>
-                          <a:xfrm>
-                            <a:off x="2154728" y="9526732"/>
-                            <a:ext cx="5114588" cy="540000"/>
-                          </a:xfrm>
-                          <a:prstGeom prst="rect">
-                            <a:avLst/>
-                          </a:prstGeom>
-                          <a:solidFill>
-                            <a:schemeClr val="accent1"/>
-                          </a:solidFill>
-                          <a:ln>
-                            <a:noFill/>
-                          </a:ln>
-                        </wps:spPr>
-                        <wps:style>
-                          <a:lnRef idx="2">
-                            <a:schemeClr val="accent1">
-                              <a:shade val="50000"/>
-                            </a:schemeClr>
-                          </a:lnRef>
-                          <a:fillRef idx="1">
-                            <a:schemeClr val="accent1"/>
-                          </a:fillRef>
-                          <a:effectRef idx="0">
-                            <a:schemeClr val="accent1"/>
-                          </a:effectRef>
-                          <a:fontRef idx="minor">
-                            <a:schemeClr val="lt1"/>
-                          </a:fontRef>
-                        </wps:style>
-                        <wps:bodyPr rtlCol="0" anchor="ctr"/>
-                      </wps:wsp>
-                    </wpg:wgp>
-                  </a:graphicData>
-                </a:graphic>
-                <wp14:sizeRelH relativeFrom="margin">
-                  <wp14:pctWidth>0</wp14:pctWidth>
-                </wp14:sizeRelH>
-                <wp14:sizeRelV relativeFrom="margin">
-                  <wp14:pctHeight>0</wp14:pctHeight>
-                </wp14:sizeRelV>
-              </wp:anchor>
-            </w:drawing>
-          </mc:Choice>
-          <mc:Fallback>
-            <w:pict>
-              <v:group w14:anchorId="5D22BCCD" id="Group 1" o:spid="_x0000_s1026" alt="&quot;&quot;" style="position:absolute;margin-left:-170pt;margin-top:-54pt;width:572.4pt;height:792.7pt;z-index:251661312;mso-width-relative:margin;mso-height-relative:margin" coordsize="72693,100667" o:gfxdata="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">
-                <v:rect id="Rectangle 10" o:spid="_x0000_s1027" alt="&quot;&quot;" style="position:absolute;left:-12222;top:12222;width:29844;height:5400;rotation:90;visibility:visible;mso-wrap-style:square;v-text-anchor:middle" o:gfxdata="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" fillcolor="#a9d4db [3204]" stroked="f" strokeweight="1pt"/>
-                <v:rect id="Rectangle 11" o:spid="_x0000_s1028" alt="&quot;&quot;" style="position:absolute;left:21547;top:95267;width:51146;height:5400;visibility:visible;mso-wrap-style:square;v-text-anchor:middle" o:gfxdata="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" fillcolor="#a9d4db [3204]" stroked="f" strokeweight="1pt"/>
-                <w10:anchorlock/>
-              </v:group>
-            </w:pict>
-          </mc:Fallback>
-        </mc:AlternateContent>
-      </w:r>
-    </w:p>
-    <w:p>
-      <w:pPr>
-        <w:sectPr>
-          <w:pgSz w:w="12240" w:h="15840"/>
-          <w:pgMar w:top="1080" w:right="734" w:bottom="288" w:left="3398" w:header="720" w:footer="720" w:gutter="0"/>
-          <w:cols w:space="720"/>
-        </w:sectPr>
-      </w:pPr>
-      <w:r>
-        <w:rPr>
-          <w:noProof/>
-        </w:rPr>
-        <mc:AlternateContent>
-          <mc:Choice Requires="wpg">
-            <w:drawing>
-              <wp:anchor distT="0" distB="0" distL="114300" distR="114300" simplePos="0" relativeHeight="251665408" behindDoc="1" locked="1" layoutInCell="1" allowOverlap="1" wp14:anchorId="6664A9A8" wp14:editId="3ECD912F">
-                <wp:simplePos x="0" y="0"/>
-                <wp:positionH relativeFrom="column">
-                  <wp:posOffset>156845</wp:posOffset>
-                </wp:positionH>
-                <wp:positionV relativeFrom="paragraph">
-                  <wp:posOffset>32385</wp:posOffset>
-                </wp:positionV>
-                <wp:extent cx="7772400" cy="10067544"/>
-                <wp:effectExtent l="0" t="0" r="0" b="0"/>
-                <wp:wrapNone/>
-                <wp:docPr id="15" name="Group 15">
-                  <a:extLst xmlns:a="http://schemas.openxmlformats.org/drawingml/2006/main">
-                    <a:ext uri="{C183D7F6-B498-43B3-948B-1728B52AA6E4}">
-                      <adec:decorative xmlns:adec="http://schemas.microsoft.com/office/drawing/2017/decorative" val="1"/>
-                    </a:ext>
-                  </a:extLst>
-                </wp:docPr>
-                <wp:cNvGraphicFramePr/>
-                <a:graphic xmlns:a="http://schemas.openxmlformats.org/drawingml/2006/main">
-                  <a:graphicData uri="http://schemas.microsoft.com/office/word/2010/wordprocessingGroup">
-                    <wpg:wgp>
-                      <wpg:cNvGrpSpPr/>
-                      <wpg:grpSpPr>
-                        <a:xfrm>
-                          <a:off x="0" y="0"/>
-                          <a:ext cx="7772400" cy="10067544"/>
-                          <a:chOff x="0" y="0"/>
-                          <a:chExt cx="7772400" cy="10066732"/>
-                        </a:xfrm>
-                      </wpg:grpSpPr>
-                      <wps:wsp>
-                        <wps:cNvPr id="16" name="Freeform: Shape 16">
-                          <a:extLst>
-                            <a:ext uri="{C183D7F6-B498-43B3-948B-1728B52AA6E4}">
-                              <adec:decorative xmlns:adec="http://schemas.microsoft.com/office/drawing/2017/decorative" val="1"/>
-                            </a:ext>
-                          </a:extLst>
-                        </wps:cNvPr>
-                        <wps:cNvSpPr/>
-                        <wps:spPr>
-                          <a:xfrm>
-                            <a:off x="0" y="1732"/>
-                            <a:ext cx="7772400" cy="10058400"/>
-                          </a:xfrm>
-                          <a:custGeom>
-                            <a:avLst/>
-                            <a:gdLst>
-                              <a:gd name="connsiteX0" fmla="*/ 0 w 7772400"/>
-                              <a:gd name="connsiteY0" fmla="*/ 0 h 8051800"/>
-                              <a:gd name="connsiteX1" fmla="*/ 7772400 w 7772400"/>
-                              <a:gd name="connsiteY1" fmla="*/ 0 h 8051800"/>
-                              <a:gd name="connsiteX2" fmla="*/ 7772400 w 7772400"/>
-                              <a:gd name="connsiteY2" fmla="*/ 8051800 h 8051800"/>
-                              <a:gd name="connsiteX3" fmla="*/ 0 w 7772400"/>
-                              <a:gd name="connsiteY3" fmla="*/ 8051800 h 8051800"/>
-                            </a:gdLst>
-                            <a:ahLst/>
-                            <a:cxnLst>
-                              <a:cxn ang="0">
-                                <a:pos x="connsiteX0" y="connsiteY0"/>
-                              </a:cxn>
-                              <a:cxn ang="0">
-                                <a:pos x="connsiteX1" y="connsiteY1"/>
-                              </a:cxn>
-                              <a:cxn ang="0">
-                                <a:pos x="connsiteX2" y="connsiteY2"/>
-                              </a:cxn>
-                              <a:cxn ang="0">
-                                <a:pos x="connsiteX3" y="connsiteY3"/>
-                              </a:cxn>
-                            </a:cxnLst>
-                            <a:rect l="l" t="t" r="r" b="b"/>
-                            <a:pathLst>
-                              <a:path w="7772400" h="8051800">
-                                <a:moveTo>
-                                  <a:pt x="0" y="0"/>
-                                </a:moveTo>
-                                <a:lnTo>
-                                  <a:pt x="7772400" y="0"/>
-                                </a:lnTo>
-                                <a:lnTo>
-                                  <a:pt x="7772400" y="8051800"/>
-                                </a:lnTo>
-                                <a:lnTo>
-                                  <a:pt x="0" y="8051800"/>
-                                </a:lnTo>
-                                <a:close/>
-                              </a:path>
-                            </a:pathLst>
-                          </a:custGeom>
-                          <a:solidFill>
-                            <a:srgbClr val="A9D4DB"/>
-                          </a:solidFill>
-                          <a:ln w="12700" cap="flat" cmpd="sng" algn="ctr">
-                            <a:noFill/>
-                            <a:prstDash val="solid"/>
-                            <a:miter lim="800000"/>
-                          </a:ln>
-                          <a:effectLst/>
-                        </wps:spPr>
-                        <wps:bodyPr wrap="square" rtlCol="0" anchor="ctr">
-                          <a:noAutofit/>
-                        </wps:bodyPr>
-                      </wps:wsp>
-                      <wps:wsp>
-                        <wps:cNvPr id="17" name="Rectangle 17">
-                          <a:extLst>
-                            <a:ext uri="{C183D7F6-B498-43B3-948B-1728B52AA6E4}">
-                              <adec:decorative xmlns:adec="http://schemas.microsoft.com/office/drawing/2017/decorative" val="1"/>
-                            </a:ext>
-                          </a:extLst>
-                        </wps:cNvPr>
-                        <wps:cNvSpPr>
-                          <a:spLocks/>
-                        </wps:cNvSpPr>
-                        <wps:spPr>
-                          <a:xfrm rot="5400000">
-                            <a:off x="-1217930" y="1222202"/>
-                            <a:ext cx="2984404" cy="540000"/>
-                          </a:xfrm>
-                          <a:prstGeom prst="rect">
-                            <a:avLst/>
-                          </a:prstGeom>
-                          <a:solidFill>
-                            <a:sysClr val="window" lastClr="FFFFFF"/>
-                          </a:solidFill>
-                          <a:ln w="12700" cap="flat" cmpd="sng" algn="ctr">
-                            <a:noFill/>
-                            <a:prstDash val="solid"/>
-                            <a:miter lim="800000"/>
-                          </a:ln>
-                          <a:effectLst/>
-                        </wps:spPr>
-                        <wps:bodyPr rtlCol="0" anchor="ctr"/>
-                      </wps:wsp>
-                      <wps:wsp>
-                        <wps:cNvPr id="18" name="Rectangle 18">
-                          <a:extLst>
-                            <a:ext uri="{C183D7F6-B498-43B3-948B-1728B52AA6E4}">
-                              <adec:decorative xmlns:adec="http://schemas.microsoft.com/office/drawing/2017/decorative" val="1"/>
-                            </a:ext>
-                          </a:extLst>
-                        </wps:cNvPr>
-                        <wps:cNvSpPr>
-                          <a:spLocks/>
-                        </wps:cNvSpPr>
-                        <wps:spPr>
-                          <a:xfrm>
-                            <a:off x="2159000" y="9526732"/>
-                            <a:ext cx="5114588" cy="540000"/>
-                          </a:xfrm>
-                          <a:prstGeom prst="rect">
-                            <a:avLst/>
-                          </a:prstGeom>
-                          <a:solidFill>
-                            <a:sysClr val="window" lastClr="FFFFFF"/>
-                          </a:solidFill>
-                          <a:ln w="12700" cap="flat" cmpd="sng" algn="ctr">
-                            <a:noFill/>
-                            <a:prstDash val="solid"/>
-                            <a:miter lim="800000"/>
-                          </a:ln>
-                          <a:effectLst/>
-                        </wps:spPr>
-                        <wps:bodyPr rtlCol="0" anchor="ctr"/>
-                      </wps:wsp>
-                    </wpg:wgp>
-                  </a:graphicData>
-                </a:graphic>
-                <wp14:sizeRelV relativeFrom="margin">
-                  <wp14:pctHeight>0</wp14:pctHeight>
-                </wp14:sizeRelV>
-              </wp:anchor>
-            </w:drawing>
-          </mc:Choice>
-          <mc:Fallback>
-            <w:pict>
-              <v:group w14:anchorId="6BE039E2" id="Group 15" o:spid="_x0000_s1026" alt="&quot;&quot;" style="position:absolute;margin-left:12.35pt;margin-top:2.55pt;width:612pt;height:792.7pt;z-index:-251651072;mso-height-relative:margin" coordsize="77724,100667" o:gfxdata="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">
-                <v:shape id="Freeform: Shape 16" o:spid="_x0000_s1027" alt="&quot;&quot;" style="position:absolute;top:17;width:77724;height:100584;visibility:visible;mso-wrap-style:square;v-text-anchor:middle" coordsize="7772400,8051800" o:gfxdata="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" path="m,l7772400,r,8051800l,8051800,,xe" fillcolor="#a9d4db" stroked="f" strokeweight="1pt">
-                  <v:stroke joinstyle="miter"/>
-                  <v:path arrowok="t" o:connecttype="custom" o:connectlocs="0,0;7772400,0;7772400,10058400;0,10058400" o:connectangles="0,0,0,0"/>
-                </v:shape>
-                <v:rect id="Rectangle 17" o:spid="_x0000_s1028" alt="&quot;&quot;" style="position:absolute;left:-12180;top:12222;width:29844;height:5400;rotation:90;visibility:visible;mso-wrap-style:square;v-text-anchor:middle" o:gfxdata="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" fillcolor="window" stroked="f" strokeweight="1pt"/>
-                <v:rect id="Rectangle 18" o:spid="_x0000_s1029" alt="&quot;&quot;" style="position:absolute;left:21590;top:95267;width:51145;height:5400;visibility:visible;mso-wrap-style:square;v-text-anchor:middle" o:gfxdata="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" fillcolor="window" stroked="f" strokeweight="1pt"/>
-                <w10:anchorlock/>
-              </v:group>
-            </w:pict>
-          </mc:Fallback>
-        </mc:AlternateContent>
-      </w:r>
-      <w:r>
-        <w:rPr>
-          <w:noProof/>
-        </w:rPr>
-        <mc:AlternateContent>
-          <mc:Choice Requires="wpg">
-            <w:drawing>
-              <wp:anchor distT="0" distB="0" distL="114300" distR="114300" simplePos="0" relativeHeight="251663360" behindDoc="1" locked="1" layoutInCell="1" allowOverlap="1" wp14:anchorId="6881AA5E" wp14:editId="5E0D41E2">
-                <wp:simplePos x="0" y="0"/>
-                <wp:positionH relativeFrom="column">
-                  <wp:posOffset>0</wp:posOffset>
-                </wp:positionH>
-                <wp:positionV relativeFrom="paragraph">
-                  <wp:posOffset>-120015</wp:posOffset>
-                </wp:positionV>
-                <wp:extent cx="7772400" cy="10067544"/>
-                <wp:effectExtent l="0" t="0" r="0" b="0"/>
-                <wp:wrapNone/>
-                <wp:docPr id="6" name="Group 6">
-                  <a:extLst xmlns:a="http://schemas.openxmlformats.org/drawingml/2006/main">
-                    <a:ext uri="{C183D7F6-B498-43B3-948B-1728B52AA6E4}">
-                      <adec:decorative xmlns:adec="http://schemas.microsoft.com/office/drawing/2017/decorative" val="1"/>
-                    </a:ext>
-                  </a:extLst>
-                </wp:docPr>
-                <wp:cNvGraphicFramePr/>
-                <a:graphic xmlns:a="http://schemas.openxmlformats.org/drawingml/2006/main">
-                  <a:graphicData uri="http://schemas.microsoft.com/office/word/2010/wordprocessingGroup">
-                    <wpg:wgp>
-                      <wpg:cNvGrpSpPr/>
-                      <wpg:grpSpPr>
-                        <a:xfrm>
-                          <a:off x="0" y="0"/>
-                          <a:ext cx="7772400" cy="10067544"/>
-                          <a:chOff x="0" y="0"/>
-                          <a:chExt cx="7772400" cy="10066732"/>
-                        </a:xfrm>
-                      </wpg:grpSpPr>
-                      <wps:wsp>
-                        <wps:cNvPr id="7" name="Freeform: Shape 7">
-                          <a:extLst>
-                            <a:ext uri="{C183D7F6-B498-43B3-948B-1728B52AA6E4}">
-                              <adec:decorative xmlns:adec="http://schemas.microsoft.com/office/drawing/2017/decorative" val="1"/>
-                            </a:ext>
-                          </a:extLst>
-                        </wps:cNvPr>
-                        <wps:cNvSpPr/>
-                        <wps:spPr>
-                          <a:xfrm>
-                            <a:off x="0" y="1732"/>
-                            <a:ext cx="7772400" cy="10058400"/>
-                          </a:xfrm>
-                          <a:custGeom>
-                            <a:avLst/>
-                            <a:gdLst>
-                              <a:gd name="connsiteX0" fmla="*/ 0 w 7772400"/>
-                              <a:gd name="connsiteY0" fmla="*/ 0 h 8051800"/>
-                              <a:gd name="connsiteX1" fmla="*/ 7772400 w 7772400"/>
-                              <a:gd name="connsiteY1" fmla="*/ 0 h 8051800"/>
-                              <a:gd name="connsiteX2" fmla="*/ 7772400 w 7772400"/>
-                              <a:gd name="connsiteY2" fmla="*/ 8051800 h 8051800"/>
-                              <a:gd name="connsiteX3" fmla="*/ 0 w 7772400"/>
-                              <a:gd name="connsiteY3" fmla="*/ 8051800 h 8051800"/>
-                            </a:gdLst>
-                            <a:ahLst/>
-                            <a:cxnLst>
-                              <a:cxn ang="0">
-                                <a:pos x="connsiteX0" y="connsiteY0"/>
-                              </a:cxn>
-                              <a:cxn ang="0">
-                                <a:pos x="connsiteX1" y="connsiteY1"/>
-                              </a:cxn>
-                              <a:cxn ang="0">
-                                <a:pos x="connsiteX2" y="connsiteY2"/>
-                              </a:cxn>
-                              <a:cxn ang="0">
-                                <a:pos x="connsiteX3" y="connsiteY3"/>
-                              </a:cxn>
-                            </a:cxnLst>
-                            <a:rect l="l" t="t" r="r" b="b"/>
-                            <a:pathLst>
-                              <a:path w="7772400" h="8051800">
-                                <a:moveTo>
-                                  <a:pt x="0" y="0"/>
-                                </a:moveTo>
-                                <a:lnTo>
-                                  <a:pt x="7772400" y="0"/>
-                                </a:lnTo>
-                                <a:lnTo>
-                                  <a:pt x="7772400" y="8051800"/>
-                                </a:lnTo>
-                                <a:lnTo>
-                                  <a:pt x="0" y="8051800"/>
-                                </a:lnTo>
-                                <a:close/>
-                              </a:path>
-                            </a:pathLst>
-                          </a:custGeom>
-                          <a:solidFill>
-                            <a:srgbClr val="A9D4DB"/>
-                          </a:solidFill>
-                          <a:ln w="12700" cap="flat" cmpd="sng" algn="ctr">
-                            <a:noFill/>
-                            <a:prstDash val="solid"/>
-                            <a:miter lim="800000"/>
-                          </a:ln>
-                          <a:effectLst/>
-                        </wps:spPr>
-                        <wps:bodyPr wrap="square" rtlCol="0" anchor="ctr">
-                          <a:noAutofit/>
-                        </wps:bodyPr>
-                      </wps:wsp>
-                      <wps:wsp>
-                        <wps:cNvPr id="8" name="Rectangle 8">
-                          <a:extLst>
-                            <a:ext uri="{C183D7F6-B498-43B3-948B-1728B52AA6E4}">
-                              <adec:decorative xmlns:adec="http://schemas.microsoft.com/office/drawing/2017/decorative" val="1"/>
-                            </a:ext>
-                          </a:extLst>
-                        </wps:cNvPr>
-                        <wps:cNvSpPr>
-                          <a:spLocks/>
-                        </wps:cNvSpPr>
-                        <wps:spPr>
-                          <a:xfrm rot="5400000">
-                            <a:off x="-1217930" y="1222202"/>
-                            <a:ext cx="2984404" cy="540000"/>
-                          </a:xfrm>
-                          <a:prstGeom prst="rect">
-                            <a:avLst/>
-                          </a:prstGeom>
-                          <a:solidFill>
-                            <a:sysClr val="window" lastClr="FFFFFF"/>
-                          </a:solidFill>
-                          <a:ln w="12700" cap="flat" cmpd="sng" algn="ctr">
-                            <a:noFill/>
-                            <a:prstDash val="solid"/>
-                            <a:miter lim="800000"/>
-                          </a:ln>
-                          <a:effectLst/>
-                        </wps:spPr>
-                        <wps:bodyPr rtlCol="0" anchor="ctr"/>
-                      </wps:wsp>
-                      <wps:wsp>
-                        <wps:cNvPr id="9" name="Rectangle 9">
-                          <a:extLst>
-                            <a:ext uri="{C183D7F6-B498-43B3-948B-1728B52AA6E4}">
-                              <adec:decorative xmlns:adec="http://schemas.microsoft.com/office/drawing/2017/decorative" val="1"/>
-                            </a:ext>
-                          </a:extLst>
-                        </wps:cNvPr>
-                        <wps:cNvSpPr>
-                          <a:spLocks/>
-                        </wps:cNvSpPr>
-                        <wps:spPr>
-                          <a:xfrm>
-                            <a:off x="2159000" y="9526732"/>
-                            <a:ext cx="5114588" cy="540000"/>
-                          </a:xfrm>
-                          <a:prstGeom prst="rect">
-                            <a:avLst/>
-                          </a:prstGeom>
-                          <a:solidFill>
-                            <a:sysClr val="window" lastClr="FFFFFF"/>
-                          </a:solidFill>
-                          <a:ln w="12700" cap="flat" cmpd="sng" algn="ctr">
-                            <a:noFill/>
-                            <a:prstDash val="solid"/>
-                            <a:miter lim="800000"/>
-                          </a:ln>
-                          <a:effectLst/>
-                        </wps:spPr>
-                        <wps:bodyPr rtlCol="0" anchor="ctr"/>
-                      </wps:wsp>
-                    </wpg:wgp>
-                  </a:graphicData>
-                </a:graphic>
-                <wp14:sizeRelV relativeFrom="margin">
-                  <wp14:pctHeight>0</wp14:pctHeight>
-                </wp14:sizeRelV>
-              </wp:anchor>
-            </w:drawing>
-          </mc:Choice>
-          <mc:Fallback>
-            <w:pict>
-              <v:group w14:anchorId="230D1655" id="Group 6" o:spid="_x0000_s1026" alt="&quot;&quot;" style="position:absolute;margin-left:0;margin-top:-9.45pt;width:612pt;height:792.7pt;z-index:-251653120;mso-height-relative:margin" coordsize="77724,100667" o:gfxdata="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">
-                <v:shape id="Freeform: Shape 7" o:spid="_x0000_s1027" alt="&quot;&quot;" style="position:absolute;top:17;width:77724;height:100584;visibility:visible;mso-wrap-style:square;v-text-anchor:middle" coordsize="7772400,8051800" o:gfxdata="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" path="m,l7772400,r,8051800l,8051800,,xe" fillcolor="#a9d4db" stroked="f" strokeweight="1pt">
-                  <v:stroke joinstyle="miter"/>
-                  <v:path arrowok="t" o:connecttype="custom" o:connectlocs="0,0;7772400,0;7772400,10058400;0,10058400" o:connectangles="0,0,0,0"/>
-                </v:shape>
-                <v:rect id="Rectangle 8" o:spid="_x0000_s1028" alt="&quot;&quot;" style="position:absolute;left:-12180;top:12222;width:29844;height:5400;rotation:90;visibility:visible;mso-wrap-style:square;v-text-anchor:middle" o:gfxdata="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" fillcolor="window" stroked="f" strokeweight="1pt"/>
-                <v:rect id="Rectangle 9" o:spid="_x0000_s1029" alt="&quot;&quot;" style="position:absolute;left:21590;top:95267;width:51145;height:5400;visibility:visible;mso-wrap-style:square;v-text-anchor:middle" o:gfxdata="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" fillcolor="window" stroked="f" strokeweight="1pt"/>
-                <w10:anchorlock/>
-              </v:group>
-            </w:pict>
-          </mc:Fallback>
-        </mc:AlternateContent>
-      </w:r>
-    </w:p>
-    <w:tbl>
-      <w:tblPr>
-        <w:tblW w:w="5000" w:type="pct"/>
-        <w:tblLook w:val="0600" w:firstRow="0" w:lastRow="0" w:firstColumn="0" w:lastColumn="0" w:noHBand="1" w:noVBand="1"/>
-      </w:tblPr>
-      <w:tblGrid>
-        <w:gridCol w:w="2423"/>
-        <w:gridCol w:w="268"/>
-        <w:gridCol w:w="2431"/>
-        <w:gridCol w:w="279"/>
-        <w:gridCol w:w="2428"/>
-        <w:gridCol w:w="279"/>
-      </w:tblGrid>
-      <w:tr>
-        <w:trPr>
-          <w:trHeight w:val="1872"/>
-        </w:trPr>
-        <w:tc>
-          <w:tcPr>
-            <w:tcW w:w="5000" w:type="pct"/>
-            <w:gridSpan w:val="6"/>
-          </w:tcPr>
-          <w:p>
-            <w:pPr>
-              <w:pStyle w:val="Address"/>
-            </w:pPr>
-            <w:r>
-              <w:lastRenderedPageBreak/>
-              <w:t>9447 Nagle Ave</w:t>
-            </w:r>
-          </w:p>
-          <w:p>
-            <w:pPr>
-              <w:pStyle w:val="Address"/>
-            </w:pPr>
-            <w:r>
-              <w:t>Arleta, CA 91331</w:t>
-            </w:r>
-          </w:p>
-          <w:p>
-            <w:pPr>
-              <w:pStyle w:val="Address"/>
-            </w:pPr>
-            <w:r>
-              <w:t>(818) 263-9247</w:t>
-            </w:r>
-          </w:p>
-          <w:p>
-            <w:pPr>
-              <w:pStyle w:val="Address"/>
-            </w:pPr>
-            <w:hyperlink r:id="rId14" w:history="1">
-              <w:r>
-                <w:rPr>
-                  <w:rStyle w:val="Hyperlink"/>
-                </w:rPr>
-                <w:t>salyngui469@yahoo.com</w:t>
-              </w:r>
-            </w:hyperlink>
-          </w:p>
-          <w:p>
-            <w:pPr>
-              <w:pStyle w:val="Address"/>
-            </w:pPr>
-            <w:hyperlink r:id="rId15" w:history="1">
-              <w:r>
-                <w:rPr>
-                  <w:rStyle w:val="Hyperlink"/>
-                </w:rPr>
-                <w:t>www.sarahlynguillen.com</w:t>
-              </w:r>
-            </w:hyperlink>
-          </w:p>
-          <w:p>
-            <w:pPr>
-              <w:pStyle w:val="Address"/>
-            </w:pPr>
-          </w:p>
-        </w:tc>
-      </w:tr>
-      <w:tr>
-        <w:trPr>
-          <w:trHeight w:val="2448"/>
-        </w:trPr>
-        <w:tc>
-          <w:tcPr>
-            <w:tcW w:w="5000" w:type="pct"/>
-            <w:gridSpan w:val="6"/>
-          </w:tcPr>
-          <w:p>
-            <w:pPr>
-              <w:pStyle w:val="Title"/>
-            </w:pPr>
-            <w:r>
-              <w:t>Sarah Lyn Guillen</w:t>
-            </w:r>
-          </w:p>
-        </w:tc>
-      </w:tr>
-      <w:tr>
-        <w:trPr>
-          <w:trHeight w:val="1152"/>
-        </w:trPr>
-        <w:tc>
-          <w:tcPr>
-            <w:tcW w:w="5000" w:type="pct"/>
-            <w:gridSpan w:val="6"/>
-          </w:tcPr>
-          <w:p>
-            <w:pPr>
-              <w:pStyle w:val="Objective"/>
-            </w:pPr>
-            <w:r>
-              <w:t>A Webtoon artist currently looking to find work as a storyboard artist for film, TV, and Commercial.</w:t>
-            </w:r>
-            <w:r>
-              <w:t xml:space="preserve"> </w:t>
-            </w:r>
-          </w:p>
-        </w:tc>
-      </w:tr>
-      <w:tr>
-        <w:tc>
-          <w:tcPr>
-            <w:tcW w:w="1660" w:type="pct"/>
-            <w:gridSpan w:val="2"/>
-          </w:tcPr>
-          <w:p>
-            <w:pPr>
-              <w:pStyle w:val="Heading1"/>
-            </w:pPr>
-            <w:r>
-              <w:t>Webtoon Content Creator</w:t>
-            </w:r>
-            <w:r>
-              <w:t xml:space="preserve"> </w:t>
-            </w:r>
-          </w:p>
-        </w:tc>
-        <w:tc>
-          <w:tcPr>
-            <w:tcW w:w="1671" w:type="pct"/>
-            <w:gridSpan w:val="2"/>
-          </w:tcPr>
-          <w:p>
-            <w:pPr>
-              <w:pStyle w:val="Heading1"/>
-            </w:pPr>
-            <w:r>
-              <w:t xml:space="preserve">Tara </w:t>
-            </w:r>
-            <w:proofErr w:type="spellStart"/>
-            <w:r>
-              <w:t>Blanders</w:t>
-            </w:r>
-            <w:proofErr w:type="spellEnd"/>
-            <w:r>
-              <w:t xml:space="preserve"> (Acting Role)</w:t>
-            </w:r>
-          </w:p>
-        </w:tc>
-        <w:tc>
-          <w:tcPr>
-            <w:tcW w:w="1669" w:type="pct"/>
-            <w:gridSpan w:val="2"/>
-          </w:tcPr>
-          <w:p>
-            <w:pPr>
-              <w:pStyle w:val="Heading1"/>
-            </w:pPr>
-            <w:r>
-              <w:t>Background Actor</w:t>
-            </w:r>
-            <w:r>
-              <w:t xml:space="preserve"> </w:t>
-            </w:r>
-          </w:p>
-        </w:tc>
-      </w:tr>
-      <w:tr>
-        <w:trPr>
-          <w:trHeight w:val="1008"/>
-        </w:trPr>
-        <w:tc>
-          <w:tcPr>
-            <w:tcW w:w="1495" w:type="pct"/>
-            <w:tcBorders>
-              <w:top w:val="single" w:sz="4" w:space="0" w:color="auto"/>
-              <w:bottom w:val="single" w:sz="4" w:space="0" w:color="auto"/>
-            </w:tcBorders>
-            <w:vAlign w:val="center"/>
-          </w:tcPr>
-          <w:p>
-            <w:pPr>
-              <w:pStyle w:val="DateRange"/>
-            </w:pPr>
-            <w:r>
-              <w:t>Webtoons US</w:t>
-            </w:r>
-          </w:p>
-          <w:p>
-            <w:pPr>
-              <w:pStyle w:val="DateRange"/>
-            </w:pPr>
-            <w:r>
-              <w:t>2020 - Present</w:t>
-            </w:r>
-          </w:p>
-        </w:tc>
-        <w:tc>
-          <w:tcPr>
-            <w:tcW w:w="165" w:type="pct"/>
-            <w:vAlign w:val="center"/>
-          </w:tcPr>
-          <w:p>
-            <w:pPr>
-              <w:pStyle w:val="DateRange"/>
-            </w:pPr>
-          </w:p>
-        </w:tc>
-        <w:tc>
-          <w:tcPr>
-            <w:tcW w:w="1499" w:type="pct"/>
-            <w:tcBorders>
-              <w:top w:val="single" w:sz="4" w:space="0" w:color="auto"/>
-              <w:bottom w:val="single" w:sz="4" w:space="0" w:color="auto"/>
-            </w:tcBorders>
-            <w:vAlign w:val="center"/>
-          </w:tcPr>
-          <w:p>
-            <w:pPr>
-              <w:pStyle w:val="DateRange"/>
-            </w:pPr>
-            <w:r>
-              <w:t>No Offense (2020) Independent Film</w:t>
-            </w:r>
-          </w:p>
-          <w:p>
-            <w:pPr>
-              <w:pStyle w:val="DateRange"/>
-            </w:pPr>
-            <w:r>
-              <w:t xml:space="preserve">Jerry </w:t>
-            </w:r>
-            <w:proofErr w:type="spellStart"/>
-            <w:r>
-              <w:t>Belitch</w:t>
-            </w:r>
-            <w:proofErr w:type="spellEnd"/>
-          </w:p>
-        </w:tc>
-        <w:tc>
-          <w:tcPr>
-            <w:tcW w:w="171" w:type="pct"/>
-            <w:vAlign w:val="center"/>
-          </w:tcPr>
-          <w:p>
-            <w:pPr>
-              <w:pStyle w:val="DateRange"/>
-            </w:pPr>
-          </w:p>
-        </w:tc>
-        <w:tc>
-          <w:tcPr>
-            <w:tcW w:w="1497" w:type="pct"/>
-            <w:tcBorders>
-              <w:top w:val="single" w:sz="4" w:space="0" w:color="auto"/>
-              <w:bottom w:val="single" w:sz="4" w:space="0" w:color="auto"/>
-            </w:tcBorders>
-            <w:vAlign w:val="center"/>
-          </w:tcPr>
-          <w:p>
-            <w:pPr>
-              <w:pStyle w:val="Company"/>
-            </w:pPr>
-            <w:r>
-              <w:t>Central Casting</w:t>
-            </w:r>
-          </w:p>
-          <w:p>
-            <w:pPr>
-              <w:pStyle w:val="Company"/>
-            </w:pPr>
-            <w:r>
-              <w:t>2018 -2020</w:t>
-            </w:r>
-          </w:p>
-          <w:p>
-            <w:pPr>
-              <w:pStyle w:val="Company"/>
-            </w:pPr>
-          </w:p>
-        </w:tc>
-        <w:tc>
-          <w:tcPr>
-            <w:tcW w:w="172" w:type="pct"/>
-            <w:vAlign w:val="center"/>
-          </w:tcPr>
-          <w:p>
-            <w:pPr>
-              <w:pStyle w:val="DateRange"/>
-            </w:pPr>
-          </w:p>
-        </w:tc>
-      </w:tr>
-      <w:tr>
-        <w:trPr>
-          <w:trHeight w:val="3168"/>
-        </w:trPr>
-        <w:tc>
-          <w:tcPr>
-            <w:tcW w:w="1660" w:type="pct"/>
-            <w:gridSpan w:val="2"/>
-            <w:tcMar>
-              <w:top w:w="360" w:type="dxa"/>
-              <w:left w:w="115" w:type="dxa"/>
-              <w:right w:w="115" w:type="dxa"/>
-            </w:tcMar>
-          </w:tcPr>
-          <w:p>
-            <w:r>
-              <w:t>Drawing, inking, coloring, and framing stories in Photoshop, Sketchable, and Paint 3D, using proper ratios. Maintaining a standard deadline and schedule. Some work is traditional and digital art.</w:t>
-            </w:r>
-          </w:p>
-        </w:tc>
-        <w:tc>
-          <w:tcPr>
-            <w:tcW w:w="1671" w:type="pct"/>
-            <w:gridSpan w:val="2"/>
-            <w:tcMar>
-              <w:top w:w="360" w:type="dxa"/>
-              <w:left w:w="115" w:type="dxa"/>
-              <w:right w:w="115" w:type="dxa"/>
-            </w:tcMar>
-          </w:tcPr>
-          <w:p>
-            <w:r>
-              <w:t xml:space="preserve">Memorizing lines and playing the role of satire Press Secretary Tara </w:t>
-            </w:r>
-            <w:proofErr w:type="spellStart"/>
-            <w:r>
-              <w:t>Blanders</w:t>
-            </w:r>
-            <w:proofErr w:type="spellEnd"/>
-            <w:r>
-              <w:t>. Maintaining professional attire for the role, working closely with the director, as well as provide props, (the picket signs were all hand drawn by me), and assisting with stage management.</w:t>
-            </w:r>
-          </w:p>
-        </w:tc>
-        <w:tc>
-          <w:tcPr>
-            <w:tcW w:w="1669" w:type="pct"/>
-            <w:gridSpan w:val="2"/>
-            <w:tcMar>
-              <w:top w:w="360" w:type="dxa"/>
-              <w:left w:w="115" w:type="dxa"/>
-              <w:right w:w="115" w:type="dxa"/>
-            </w:tcMar>
-          </w:tcPr>
-          <w:p>
-            <w:r>
-              <w:t>Applying to various background roles daily and being present when called. Observing how film crew works, taking direction by crew and AD, standing for long periods of time.</w:t>
-            </w:r>
-          </w:p>
-        </w:tc>
-      </w:tr>
-      <w:tr>
-        <w:trPr>
-          <w:trHeight w:val="380"/>
-        </w:trPr>
-        <w:tc>
-          <w:tcPr>
-            <w:tcW w:w="1495" w:type="pct"/>
-            <w:vMerge w:val="restart"/>
-          </w:tcPr>
-          <w:p>
-            <w:pPr>
-              <w:pStyle w:val="Heading1"/>
-            </w:pPr>
-            <w:r>
-              <w:t>Film Editing &amp; Cinematography AA</w:t>
-            </w:r>
-          </w:p>
-        </w:tc>
-        <w:tc>
-          <w:tcPr>
-            <w:tcW w:w="165" w:type="pct"/>
-            <w:vMerge w:val="restart"/>
-          </w:tcPr>
-          <w:p>
-            <w:pPr>
-              <w:pStyle w:val="Heading1"/>
-            </w:pPr>
-          </w:p>
-        </w:tc>
-        <w:tc>
-          <w:tcPr>
-            <w:tcW w:w="1671" w:type="pct"/>
-            <w:gridSpan w:val="2"/>
-            <w:vAlign w:val="bottom"/>
-          </w:tcPr>
-          <w:p>
-            <w:pPr>
-              <w:pStyle w:val="SkillName"/>
-            </w:pPr>
-            <w:sdt>
-              <w:sdtPr>
-                <w:id w:val="2068454865"/>
-                <w:placeholder>
-                  <w:docPart w:val="52A6A16879C9428CA3F6014591819AF2"/>
-                </w:placeholder>
-                <w:temporary/>
-                <w:showingPlcHdr/>
-                <w15:appearance w15:val="hidden"/>
-              </w:sdtPr>
-              <w:sdtContent>
-                <w:r>
-                  <w:rPr>
-                    <w:rStyle w:val="PlaceholderText"/>
-                    <w:color w:val="auto"/>
-                  </w:rPr>
-                  <w:t>Creativity</w:t>
-                </w:r>
-              </w:sdtContent>
-            </w:sdt>
-            <w:r>
-              <w:t xml:space="preserve"> </w:t>
-            </w:r>
-          </w:p>
-        </w:tc>
-        <w:tc>
-          <w:tcPr>
-            <w:tcW w:w="1669" w:type="pct"/>
-            <w:gridSpan w:val="2"/>
-            <w:vAlign w:val="bottom"/>
-          </w:tcPr>
-          <w:p>
-            <w:pPr>
-              <w:pStyle w:val="SkillRating"/>
-            </w:pPr>
-            <w:sdt>
-              <w:sdtPr>
-                <w:id w:val="461546287"/>
-                <w:placeholder>
-                  <w:docPart w:val="0679DB87CE4B4478B7DBC82B910A7435"/>
-                </w:placeholder>
-                <w:temporary/>
-                <w:showingPlcHdr/>
-                <w15:appearance w15:val="hidden"/>
-              </w:sdtPr>
-              <w:sdtContent>
-                <w:r>
-                  <w:rPr>
-                    <w:rStyle w:val="PlaceholderText"/>
-                    <w:color w:val="auto"/>
-                  </w:rPr>
-                  <w:t>9/10</w:t>
-                </w:r>
-              </w:sdtContent>
-            </w:sdt>
-            <w:r>
-              <w:t xml:space="preserve"> </w:t>
-            </w:r>
-          </w:p>
-        </w:tc>
-      </w:tr>
-      <w:tr>
-        <w:trPr>
-          <w:trHeight w:val="380"/>
-        </w:trPr>
-        <w:tc>
-          <w:tcPr>
-            <w:tcW w:w="1495" w:type="pct"/>
-            <w:vMerge/>
-            <w:tcBorders>
-              <w:bottom w:val="single" w:sz="4" w:space="0" w:color="auto"/>
-            </w:tcBorders>
-          </w:tcPr>
-          <w:p>
-            <w:pPr>
-              <w:pStyle w:val="Heading1"/>
-            </w:pPr>
-          </w:p>
-        </w:tc>
-        <w:tc>
-          <w:tcPr>
-            <w:tcW w:w="165" w:type="pct"/>
-            <w:vMerge/>
-          </w:tcPr>
-          <w:p>
-            <w:pPr>
-              <w:pStyle w:val="Heading1"/>
-            </w:pPr>
-          </w:p>
-        </w:tc>
-        <w:tc>
-          <w:tcPr>
-            <w:tcW w:w="3340" w:type="pct"/>
-            <w:gridSpan w:val="4"/>
-            <w:vAlign w:val="center"/>
-          </w:tcPr>
-          <w:tbl>
-            <w:tblPr>
-              <w:tblW w:w="5197" w:type="dxa"/>
-              <w:tblLook w:val="0600" w:firstRow="0" w:lastRow="0" w:firstColumn="0" w:lastColumn="0" w:noHBand="1" w:noVBand="1"/>
-            </w:tblPr>
-            <w:tblGrid>
-              <w:gridCol w:w="4580"/>
-              <w:gridCol w:w="617"/>
-            </w:tblGrid>
-            <w:tr>
-              <w:tc>
-                <w:tcPr>
-                  <w:tcW w:w="4580" w:type="dxa"/>
-                  <w:shd w:val="clear" w:color="auto" w:fill="000000" w:themeFill="text1"/>
-                </w:tcPr>
-                <w:p>
-                  <w:pPr>
-                    <w:spacing w:after="0"/>
-                  </w:pPr>
-                </w:p>
-              </w:tc>
-              <w:tc>
-                <w:tcPr>
-                  <w:tcW w:w="617" w:type="dxa"/>
-                  <w:shd w:val="clear" w:color="auto" w:fill="FFFFFF" w:themeFill="background1"/>
-                </w:tcPr>
-                <w:p>
-                  <w:pPr>
-                    <w:spacing w:after="0"/>
-                  </w:pPr>
-                </w:p>
-              </w:tc>
-            </w:tr>
-          </w:tbl>
-          <w:p/>
-        </w:tc>
-      </w:tr>
-      <w:tr>
-        <w:trPr>
-          <w:trHeight w:val="374"/>
-        </w:trPr>
-        <w:tc>
-          <w:tcPr>
-            <w:tcW w:w="1660" w:type="pct"/>
-            <w:gridSpan w:val="2"/>
-            <w:vMerge w:val="restart"/>
-          </w:tcPr>
-          <w:p>
-            <w:pPr>
-              <w:pStyle w:val="DateRange"/>
-            </w:pPr>
-            <w:r>
-              <w:t>College of The Canyons</w:t>
-            </w:r>
-          </w:p>
-          <w:p>
-            <w:pPr>
-              <w:pStyle w:val="DateRange"/>
-            </w:pPr>
-            <w:r>
-              <w:t xml:space="preserve">2009 - 2011 </w:t>
-            </w:r>
-          </w:p>
-        </w:tc>
-        <w:tc>
-          <w:tcPr>
-            <w:tcW w:w="1671" w:type="pct"/>
-            <w:gridSpan w:val="2"/>
-            <w:vAlign w:val="bottom"/>
-          </w:tcPr>
-          <w:p>
-            <w:pPr>
-              <w:pStyle w:val="SkillName"/>
-            </w:pPr>
-            <w:sdt>
-              <w:sdtPr>
-                <w:id w:val="-1595242701"/>
-                <w:placeholder>
-                  <w:docPart w:val="D51FE788A77B4C54BA4224B326013152"/>
-                </w:placeholder>
-                <w:temporary/>
-                <w:showingPlcHdr/>
-                <w15:appearance w15:val="hidden"/>
-              </w:sdtPr>
-              <w:sdtContent>
-                <w:r>
-                  <w:rPr>
-                    <w:rStyle w:val="PlaceholderText"/>
-                    <w:color w:val="auto"/>
-                  </w:rPr>
-                  <w:t>Leadership</w:t>
-                </w:r>
-              </w:sdtContent>
-            </w:sdt>
-            <w:r>
-              <w:t xml:space="preserve"> </w:t>
-            </w:r>
-          </w:p>
-        </w:tc>
-        <w:tc>
-          <w:tcPr>
-            <w:tcW w:w="1669" w:type="pct"/>
-            <w:gridSpan w:val="2"/>
-            <w:vAlign w:val="bottom"/>
-          </w:tcPr>
-          <w:p>
-            <w:pPr>
-              <w:pStyle w:val="SkillRating"/>
-            </w:pPr>
-            <w:sdt>
-              <w:sdtPr>
-                <w:id w:val="282769946"/>
-                <w:placeholder>
-                  <w:docPart w:val="446BDD35C8DC4EB6B7353C4323C01E68"/>
-                </w:placeholder>
-                <w:temporary/>
-                <w:showingPlcHdr/>
-                <w15:appearance w15:val="hidden"/>
-              </w:sdtPr>
-              <w:sdtContent>
-                <w:r>
-                  <w:rPr>
-                    <w:rStyle w:val="PlaceholderText"/>
-                    <w:color w:val="auto"/>
-                  </w:rPr>
-                  <w:t>7</w:t>
-                </w:r>
-                <w:r>
-                  <w:rPr>
-                    <w:rStyle w:val="PlaceholderText"/>
-                    <w:color w:val="auto"/>
-                  </w:rPr>
-                  <w:t>/10</w:t>
-                </w:r>
-              </w:sdtContent>
-            </w:sdt>
-            <w:r>
-              <w:t xml:space="preserve"> </w:t>
-            </w:r>
-          </w:p>
-        </w:tc>
-      </w:tr>
-      <w:tr>
-        <w:trPr>
-          <w:trHeight w:val="373"/>
-        </w:trPr>
-        <w:tc>
-          <w:tcPr>
-            <w:tcW w:w="1660" w:type="pct"/>
-            <w:gridSpan w:val="2"/>
-            <w:vMerge/>
-          </w:tcPr>
-          <w:p>
-            <w:pPr>
-              <w:pStyle w:val="Company"/>
-            </w:pPr>
-          </w:p>
-        </w:tc>
-        <w:tc>
-          <w:tcPr>
-            <w:tcW w:w="3340" w:type="pct"/>
-            <w:gridSpan w:val="4"/>
-            <w:vAlign w:val="center"/>
-          </w:tcPr>
-          <w:tbl>
-            <w:tblPr>
-              <w:tblW w:w="5197" w:type="dxa"/>
-              <w:tblLook w:val="0600" w:firstRow="0" w:lastRow="0" w:firstColumn="0" w:lastColumn="0" w:noHBand="1" w:noVBand="1"/>
-            </w:tblPr>
-            <w:tblGrid>
-              <w:gridCol w:w="3950"/>
-              <w:gridCol w:w="1247"/>
-            </w:tblGrid>
-            <w:tr>
-              <w:tc>
-                <w:tcPr>
-                  <w:tcW w:w="3950" w:type="dxa"/>
-                  <w:shd w:val="clear" w:color="auto" w:fill="000000" w:themeFill="text1"/>
-                </w:tcPr>
-                <w:p>
-                  <w:pPr>
-                    <w:spacing w:after="0"/>
-                  </w:pPr>
-                </w:p>
-              </w:tc>
-              <w:tc>
-                <w:tcPr>
-                  <w:tcW w:w="1247" w:type="dxa"/>
-                  <w:shd w:val="clear" w:color="auto" w:fill="FFFFFF" w:themeFill="background1"/>
-                </w:tcPr>
-                <w:p>
-                  <w:pPr>
-                    <w:spacing w:after="0"/>
-                  </w:pPr>
-                </w:p>
-              </w:tc>
-            </w:tr>
-          </w:tbl>
-          <w:p/>
-        </w:tc>
-      </w:tr>
-      <w:tr>
-        <w:trPr>
-          <w:trHeight w:val="303"/>
-        </w:trPr>
-        <w:tc>
-          <w:tcPr>
-            <w:tcW w:w="1660" w:type="pct"/>
-            <w:gridSpan w:val="2"/>
-            <w:vMerge w:val="restart"/>
-          </w:tcPr>
-          <w:p>
-            <w:r>
-              <w:t xml:space="preserve"> </w:t>
-            </w:r>
-          </w:p>
-        </w:tc>
-        <w:tc>
-          <w:tcPr>
-            <w:tcW w:w="1671" w:type="pct"/>
-            <w:gridSpan w:val="2"/>
-            <w:vAlign w:val="bottom"/>
-          </w:tcPr>
-          <w:p>
-            <w:pPr>
-              <w:pStyle w:val="SkillName"/>
-            </w:pPr>
-            <w:sdt>
-              <w:sdtPr>
-                <w:rPr>
-                  <w:color w:val="808080"/>
-                </w:rPr>
-                <w:id w:val="-777557177"/>
-                <w:placeholder>
-                  <w:docPart w:val="A4CDD7015C774A5DB1AECD3ED40F5374"/>
-                </w:placeholder>
-                <w:temporary/>
-                <w:showingPlcHdr/>
-                <w15:appearance w15:val="hidden"/>
-              </w:sdtPr>
-              <w:sdtEndPr>
-                <w:rPr>
-                  <w:color w:val="auto"/>
-                </w:rPr>
-              </w:sdtEndPr>
-              <w:sdtContent>
-                <w:r>
-                  <w:rPr>
-                    <w:rStyle w:val="PlaceholderText"/>
-                    <w:color w:val="auto"/>
-                  </w:rPr>
-                  <w:t>Problem Solving</w:t>
-                </w:r>
-              </w:sdtContent>
-            </w:sdt>
-            <w:r>
-              <w:t xml:space="preserve"> </w:t>
-            </w:r>
-          </w:p>
-        </w:tc>
-        <w:tc>
-          <w:tcPr>
-            <w:tcW w:w="1669" w:type="pct"/>
-            <w:gridSpan w:val="2"/>
-            <w:vAlign w:val="bottom"/>
-          </w:tcPr>
-          <w:p>
-            <w:pPr>
-              <w:pStyle w:val="SkillRating"/>
-            </w:pPr>
-            <w:sdt>
-              <w:sdtPr>
-                <w:id w:val="-772245110"/>
-                <w:placeholder>
-                  <w:docPart w:val="C8EC5EFB306640D3AADE925E8C45D1A8"/>
-                </w:placeholder>
-                <w:temporary/>
-                <w:showingPlcHdr/>
-                <w15:appearance w15:val="hidden"/>
-              </w:sdtPr>
-              <w:sdtContent>
-                <w:r>
-                  <w:t>10</w:t>
-                </w:r>
-                <w:r>
-                  <w:rPr>
-                    <w:rStyle w:val="PlaceholderText"/>
-                    <w:color w:val="auto"/>
-                  </w:rPr>
-                  <w:t>/10</w:t>
-                </w:r>
-              </w:sdtContent>
-            </w:sdt>
-            <w:r>
-              <w:t xml:space="preserve"> </w:t>
-            </w:r>
-          </w:p>
-        </w:tc>
-      </w:tr>
-      <w:tr>
-        <w:trPr>
-          <w:trHeight w:val="374"/>
-        </w:trPr>
-        <w:tc>
-          <w:tcPr>
-            <w:tcW w:w="1660" w:type="pct"/>
-            <w:gridSpan w:val="2"/>
-            <w:vMerge/>
-          </w:tcPr>
-          <w:p>
-            <w:pPr>
-              <w:pStyle w:val="Heading1"/>
-              <w:rPr>
-                <w:rStyle w:val="PlaceholderText"/>
-                <w:color w:val="231F20"/>
-              </w:rPr>
-            </w:pPr>
-          </w:p>
-        </w:tc>
-        <w:tc>
-          <w:tcPr>
-            <w:tcW w:w="3340" w:type="pct"/>
-            <w:gridSpan w:val="4"/>
-            <w:vAlign w:val="center"/>
-          </w:tcPr>
-          <w:tbl>
-            <w:tblPr>
-              <w:tblW w:w="5197" w:type="dxa"/>
-              <w:tblLook w:val="0600" w:firstRow="0" w:lastRow="0" w:firstColumn="0" w:lastColumn="0" w:noHBand="1" w:noVBand="1"/>
-            </w:tblPr>
-            <w:tblGrid>
-              <w:gridCol w:w="4577"/>
-              <w:gridCol w:w="620"/>
-            </w:tblGrid>
-            <w:tr>
-              <w:trPr>
-                <w:trHeight w:val="288"/>
-              </w:trPr>
-              <w:tc>
-                <w:tcPr>
-                  <w:tcW w:w="4577" w:type="dxa"/>
-                  <w:shd w:val="clear" w:color="auto" w:fill="000000" w:themeFill="text1"/>
-                </w:tcPr>
-                <w:p>
-                  <w:pPr>
-                    <w:spacing w:after="0"/>
-                  </w:pPr>
-                </w:p>
-              </w:tc>
-              <w:tc>
-                <w:tcPr>
-                  <w:tcW w:w="620" w:type="dxa"/>
-                  <w:shd w:val="clear" w:color="auto" w:fill="000000" w:themeFill="text1"/>
-                </w:tcPr>
-                <w:p>
-                  <w:pPr>
-                    <w:spacing w:after="0"/>
-                  </w:pPr>
-                </w:p>
-              </w:tc>
-            </w:tr>
-          </w:tbl>
-          <w:p>
-            <w:pPr>
-              <w:spacing w:after="0"/>
-            </w:pPr>
-          </w:p>
-        </w:tc>
-      </w:tr>
     </w:tbl>
     <w:p>
       <w:pPr>
@@ -5456,41 +3130,6 @@
     </w:docPart>
     <w:docPart>
       <w:docPartPr>
-        <w:name w:val="1B9E289E52E141E4AA9F7720FCBF7959"/>
-        <w:category>
-          <w:name w:val="General"/>
-          <w:gallery w:val="placeholder"/>
-        </w:category>
-        <w:types>
-          <w:type w:val="bbPlcHdr"/>
-        </w:types>
-        <w:behaviors>
-          <w:behavior w:val="content"/>
-        </w:behaviors>
-        <w:guid w:val="{549D737A-7C94-4A2D-8DF0-3F8AEDD07442}"/>
-      </w:docPartPr>
-      <w:docPartBody>
-        <w:p>
-          <w:pPr>
-            <w:pStyle w:val="1B9E289E52E141E4AA9F7720FCBF7959"/>
-          </w:pPr>
-          <w:r>
-            <w:rPr>
-              <w:rStyle w:val="PlaceholderText"/>
-            </w:rPr>
-            <w:t>7</w:t>
-          </w:r>
-          <w:r>
-            <w:rPr>
-              <w:rStyle w:val="PlaceholderText"/>
-            </w:rPr>
-            <w:t>/10</w:t>
-          </w:r>
-        </w:p>
-      </w:docPartBody>
-    </w:docPart>
-    <w:docPart>
-      <w:docPartPr>
         <w:name w:val="DBEB01EDEE9744CCA86042385E6271E8"/>
         <w:category>
           <w:name w:val="General"/>
@@ -5537,372 +3176,6 @@
         <w:p>
           <w:pPr>
             <w:pStyle w:val="A816546AD3D74A51B98619D9C3C3E51C"/>
-          </w:pPr>
-          <w:r>
-            <w:t>10</w:t>
-          </w:r>
-          <w:r>
-            <w:rPr>
-              <w:rStyle w:val="PlaceholderText"/>
-            </w:rPr>
-            <w:t>/10</w:t>
-          </w:r>
-        </w:p>
-      </w:docPartBody>
-    </w:docPart>
-    <w:docPart>
-      <w:docPartPr>
-        <w:name w:val="52A6A16879C9428CA3F6014591819AF2"/>
-        <w:category>
-          <w:name w:val="General"/>
-          <w:gallery w:val="placeholder"/>
-        </w:category>
-        <w:types>
-          <w:type w:val="bbPlcHdr"/>
-        </w:types>
-        <w:behaviors>
-          <w:behavior w:val="content"/>
-        </w:behaviors>
-        <w:guid w:val="{151706FA-5E90-4401-AD67-0CCDB99ECC79}"/>
-      </w:docPartPr>
-      <w:docPartBody>
-        <w:p>
-          <w:pPr>
-            <w:pStyle w:val="52A6A16879C9428CA3F6014591819AF2"/>
-          </w:pPr>
-          <w:r>
-            <w:rPr>
-              <w:rStyle w:val="PlaceholderText"/>
-            </w:rPr>
-            <w:t>Creativity</w:t>
-          </w:r>
-        </w:p>
-      </w:docPartBody>
-    </w:docPart>
-    <w:docPart>
-      <w:docPartPr>
-        <w:name w:val="0679DB87CE4B4478B7DBC82B910A7435"/>
-        <w:category>
-          <w:name w:val="General"/>
-          <w:gallery w:val="placeholder"/>
-        </w:category>
-        <w:types>
-          <w:type w:val="bbPlcHdr"/>
-        </w:types>
-        <w:behaviors>
-          <w:behavior w:val="content"/>
-        </w:behaviors>
-        <w:guid w:val="{6E9E327D-CEB2-42E2-A229-8D16846EC808}"/>
-      </w:docPartPr>
-      <w:docPartBody>
-        <w:p>
-          <w:pPr>
-            <w:pStyle w:val="0679DB87CE4B4478B7DBC82B910A7435"/>
-          </w:pPr>
-          <w:r>
-            <w:rPr>
-              <w:rStyle w:val="PlaceholderText"/>
-            </w:rPr>
-            <w:t>9/10</w:t>
-          </w:r>
-        </w:p>
-      </w:docPartBody>
-    </w:docPart>
-    <w:docPart>
-      <w:docPartPr>
-        <w:name w:val="D51FE788A77B4C54BA4224B326013152"/>
-        <w:category>
-          <w:name w:val="General"/>
-          <w:gallery w:val="placeholder"/>
-        </w:category>
-        <w:types>
-          <w:type w:val="bbPlcHdr"/>
-        </w:types>
-        <w:behaviors>
-          <w:behavior w:val="content"/>
-        </w:behaviors>
-        <w:guid w:val="{2EB08D66-1834-45FA-AE35-8E5674031B44}"/>
-      </w:docPartPr>
-      <w:docPartBody>
-        <w:p>
-          <w:pPr>
-            <w:pStyle w:val="D51FE788A77B4C54BA4224B326013152"/>
-          </w:pPr>
-          <w:r>
-            <w:rPr>
-              <w:rStyle w:val="PlaceholderText"/>
-            </w:rPr>
-            <w:t>Leadership</w:t>
-          </w:r>
-        </w:p>
-      </w:docPartBody>
-    </w:docPart>
-    <w:docPart>
-      <w:docPartPr>
-        <w:name w:val="446BDD35C8DC4EB6B7353C4323C01E68"/>
-        <w:category>
-          <w:name w:val="General"/>
-          <w:gallery w:val="placeholder"/>
-        </w:category>
-        <w:types>
-          <w:type w:val="bbPlcHdr"/>
-        </w:types>
-        <w:behaviors>
-          <w:behavior w:val="content"/>
-        </w:behaviors>
-        <w:guid w:val="{DBE7BB8E-B329-414E-A564-8081B224DDEB}"/>
-      </w:docPartPr>
-      <w:docPartBody>
-        <w:p>
-          <w:pPr>
-            <w:pStyle w:val="446BDD35C8DC4EB6B7353C4323C01E68"/>
-          </w:pPr>
-          <w:r>
-            <w:rPr>
-              <w:rStyle w:val="PlaceholderText"/>
-            </w:rPr>
-            <w:t>7</w:t>
-          </w:r>
-          <w:r>
-            <w:rPr>
-              <w:rStyle w:val="PlaceholderText"/>
-            </w:rPr>
-            <w:t>/10</w:t>
-          </w:r>
-        </w:p>
-      </w:docPartBody>
-    </w:docPart>
-    <w:docPart>
-      <w:docPartPr>
-        <w:name w:val="A4CDD7015C774A5DB1AECD3ED40F5374"/>
-        <w:category>
-          <w:name w:val="General"/>
-          <w:gallery w:val="placeholder"/>
-        </w:category>
-        <w:types>
-          <w:type w:val="bbPlcHdr"/>
-        </w:types>
-        <w:behaviors>
-          <w:behavior w:val="content"/>
-        </w:behaviors>
-        <w:guid w:val="{EA7EB905-3944-4A3B-BDA1-E450380FBE6F}"/>
-      </w:docPartPr>
-      <w:docPartBody>
-        <w:p>
-          <w:pPr>
-            <w:pStyle w:val="A4CDD7015C774A5DB1AECD3ED40F5374"/>
-          </w:pPr>
-          <w:r>
-            <w:rPr>
-              <w:rStyle w:val="PlaceholderText"/>
-            </w:rPr>
-            <w:t>Problem Solving</w:t>
-          </w:r>
-        </w:p>
-      </w:docPartBody>
-    </w:docPart>
-    <w:docPart>
-      <w:docPartPr>
-        <w:name w:val="C8EC5EFB306640D3AADE925E8C45D1A8"/>
-        <w:category>
-          <w:name w:val="General"/>
-          <w:gallery w:val="placeholder"/>
-        </w:category>
-        <w:types>
-          <w:type w:val="bbPlcHdr"/>
-        </w:types>
-        <w:behaviors>
-          <w:behavior w:val="content"/>
-        </w:behaviors>
-        <w:guid w:val="{DB22392E-6E76-4F76-925B-FF4DB2D625A3}"/>
-      </w:docPartPr>
-      <w:docPartBody>
-        <w:p>
-          <w:pPr>
-            <w:pStyle w:val="C8EC5EFB306640D3AADE925E8C45D1A8"/>
-          </w:pPr>
-          <w:r>
-            <w:t>10</w:t>
-          </w:r>
-          <w:r>
-            <w:rPr>
-              <w:rStyle w:val="PlaceholderText"/>
-            </w:rPr>
-            <w:t>/10</w:t>
-          </w:r>
-        </w:p>
-      </w:docPartBody>
-    </w:docPart>
-    <w:docPart>
-      <w:docPartPr>
-        <w:name w:val="2B2FE85A9354497893C6FB1350880DDD"/>
-        <w:category>
-          <w:name w:val="General"/>
-          <w:gallery w:val="placeholder"/>
-        </w:category>
-        <w:types>
-          <w:type w:val="bbPlcHdr"/>
-        </w:types>
-        <w:behaviors>
-          <w:behavior w:val="content"/>
-        </w:behaviors>
-        <w:guid w:val="{0EEA5D88-685F-4B78-A373-828F31EEE38D}"/>
-      </w:docPartPr>
-      <w:docPartBody>
-        <w:p>
-          <w:pPr>
-            <w:pStyle w:val="2B2FE85A9354497893C6FB1350880DDD"/>
-          </w:pPr>
-          <w:r>
-            <w:rPr>
-              <w:rStyle w:val="PlaceholderText"/>
-            </w:rPr>
-            <w:t>Creativity</w:t>
-          </w:r>
-        </w:p>
-      </w:docPartBody>
-    </w:docPart>
-    <w:docPart>
-      <w:docPartPr>
-        <w:name w:val="B4B294B5E9D54800A9B1733EDEFE5017"/>
-        <w:category>
-          <w:name w:val="General"/>
-          <w:gallery w:val="placeholder"/>
-        </w:category>
-        <w:types>
-          <w:type w:val="bbPlcHdr"/>
-        </w:types>
-        <w:behaviors>
-          <w:behavior w:val="content"/>
-        </w:behaviors>
-        <w:guid w:val="{996CFF0D-CC9C-48FC-95B6-D59D559F1FCC}"/>
-      </w:docPartPr>
-      <w:docPartBody>
-        <w:p>
-          <w:pPr>
-            <w:pStyle w:val="B4B294B5E9D54800A9B1733EDEFE5017"/>
-          </w:pPr>
-          <w:r>
-            <w:rPr>
-              <w:rStyle w:val="PlaceholderText"/>
-            </w:rPr>
-            <w:t>9/10</w:t>
-          </w:r>
-        </w:p>
-      </w:docPartBody>
-    </w:docPart>
-    <w:docPart>
-      <w:docPartPr>
-        <w:name w:val="F43AAA4BFE0A4BD6AECF4CED32F6DA12"/>
-        <w:category>
-          <w:name w:val="General"/>
-          <w:gallery w:val="placeholder"/>
-        </w:category>
-        <w:types>
-          <w:type w:val="bbPlcHdr"/>
-        </w:types>
-        <w:behaviors>
-          <w:behavior w:val="content"/>
-        </w:behaviors>
-        <w:guid w:val="{FB2659BB-2A37-412F-AF6D-62453CA7D83D}"/>
-      </w:docPartPr>
-      <w:docPartBody>
-        <w:p>
-          <w:pPr>
-            <w:pStyle w:val="F43AAA4BFE0A4BD6AECF4CED32F6DA12"/>
-          </w:pPr>
-          <w:r>
-            <w:rPr>
-              <w:rStyle w:val="PlaceholderText"/>
-            </w:rPr>
-            <w:t>Leadership</w:t>
-          </w:r>
-        </w:p>
-      </w:docPartBody>
-    </w:docPart>
-    <w:docPart>
-      <w:docPartPr>
-        <w:name w:val="015361C9E7594AE49700FF91B708751E"/>
-        <w:category>
-          <w:name w:val="General"/>
-          <w:gallery w:val="placeholder"/>
-        </w:category>
-        <w:types>
-          <w:type w:val="bbPlcHdr"/>
-        </w:types>
-        <w:behaviors>
-          <w:behavior w:val="content"/>
-        </w:behaviors>
-        <w:guid w:val="{2C5A7E3D-1D6B-43D6-A812-D3C39C8D7996}"/>
-      </w:docPartPr>
-      <w:docPartBody>
-        <w:p>
-          <w:pPr>
-            <w:pStyle w:val="015361C9E7594AE49700FF91B708751E"/>
-          </w:pPr>
-          <w:r>
-            <w:rPr>
-              <w:rStyle w:val="PlaceholderText"/>
-            </w:rPr>
-            <w:t>7</w:t>
-          </w:r>
-          <w:r>
-            <w:rPr>
-              <w:rStyle w:val="PlaceholderText"/>
-            </w:rPr>
-            <w:t>/10</w:t>
-          </w:r>
-        </w:p>
-      </w:docPartBody>
-    </w:docPart>
-    <w:docPart>
-      <w:docPartPr>
-        <w:name w:val="6B9D7ACE324C4E97A0C115B9BB835C71"/>
-        <w:category>
-          <w:name w:val="General"/>
-          <w:gallery w:val="placeholder"/>
-        </w:category>
-        <w:types>
-          <w:type w:val="bbPlcHdr"/>
-        </w:types>
-        <w:behaviors>
-          <w:behavior w:val="content"/>
-        </w:behaviors>
-        <w:guid w:val="{4CCFF3F3-9571-4A4A-A571-B1004C0C0901}"/>
-      </w:docPartPr>
-      <w:docPartBody>
-        <w:p>
-          <w:pPr>
-            <w:pStyle w:val="6B9D7ACE324C4E97A0C115B9BB835C71"/>
-          </w:pPr>
-          <w:r>
-            <w:rPr>
-              <w:rStyle w:val="PlaceholderText"/>
-            </w:rPr>
-            <w:t>Problem Solving</w:t>
-          </w:r>
-        </w:p>
-      </w:docPartBody>
-    </w:docPart>
-    <w:docPart>
-      <w:docPartPr>
-        <w:name w:val="5E6713430A004BE9A67796FFE221A6B2"/>
-        <w:category>
-          <w:name w:val="General"/>
-          <w:gallery w:val="placeholder"/>
-        </w:category>
-        <w:types>
-          <w:type w:val="bbPlcHdr"/>
-        </w:types>
-        <w:behaviors>
-          <w:behavior w:val="content"/>
-        </w:behaviors>
-        <w:guid w:val="{9494B811-ED42-4A12-9B9A-801519B47B86}"/>
-      </w:docPartPr>
-      <w:docPartBody>
-        <w:p>
-          <w:pPr>
-            <w:pStyle w:val="5E6713430A004BE9A67796FFE221A6B2"/>
           </w:pPr>
           <w:r>
             <w:t>10</w:t>
@@ -6006,6 +3279,9 @@
     <w:rsidRoot w:val="00447385"/>
     <w:rsid w:val="003B3377"/>
     <w:rsid w:val="00447385"/>
+    <w:rsid w:val="009C6181"/>
+    <w:rsid w:val="00B97486"/>
+    <w:rsid w:val="00E34D15"/>
   </w:rsids>
   <m:mathPr>
     <m:mathFont m:val="Cambria Math"/>
@@ -6454,30 +3730,6 @@
     <w:semiHidden/>
     <w:unhideWhenUsed/>
   </w:style>
-  <w:style w:type="paragraph" w:customStyle="1" w:styleId="06A7C71E7F6449ADA986B2F1F39BC98D">
-    <w:name w:val="06A7C71E7F6449ADA986B2F1F39BC98D"/>
-  </w:style>
-  <w:style w:type="paragraph" w:customStyle="1" w:styleId="EF57180ACEE4405A8A7F8B4D1B602E34">
-    <w:name w:val="EF57180ACEE4405A8A7F8B4D1B602E34"/>
-  </w:style>
-  <w:style w:type="paragraph" w:customStyle="1" w:styleId="C4D20403299A491DB7E0F8374B7D015A">
-    <w:name w:val="C4D20403299A491DB7E0F8374B7D015A"/>
-  </w:style>
-  <w:style w:type="paragraph" w:customStyle="1" w:styleId="9DAB8F930CCD42B7A36AD46DEB50750F">
-    <w:name w:val="9DAB8F930CCD42B7A36AD46DEB50750F"/>
-  </w:style>
-  <w:style w:type="paragraph" w:customStyle="1" w:styleId="8F692C451C9C4D80A0B7FD1B47441EC2">
-    <w:name w:val="8F692C451C9C4D80A0B7FD1B47441EC2"/>
-  </w:style>
-  <w:style w:type="paragraph" w:customStyle="1" w:styleId="2D884A7017724720B080CD3ACFBB0D08">
-    <w:name w:val="2D884A7017724720B080CD3ACFBB0D08"/>
-  </w:style>
-  <w:style w:type="paragraph" w:customStyle="1" w:styleId="D3515D5C897A4E33825662F6DCDACC33">
-    <w:name w:val="D3515D5C897A4E33825662F6DCDACC33"/>
-  </w:style>
-  <w:style w:type="paragraph" w:customStyle="1" w:styleId="D2A4F28C40394087947E89DA09ACF73A">
-    <w:name w:val="D2A4F28C40394087947E89DA09ACF73A"/>
-  </w:style>
   <w:style w:type="character" w:styleId="PlaceholderText">
     <w:name w:val="Placeholder Text"/>
     <w:basedOn w:val="DefaultParagraphFont"/>
@@ -6488,233 +3740,20 @@
       <w:color w:val="808080"/>
     </w:rPr>
   </w:style>
-  <w:style w:type="paragraph" w:customStyle="1" w:styleId="5165EEA4AC764411A34DE04868752C47">
-    <w:name w:val="5165EEA4AC764411A34DE04868752C47"/>
-  </w:style>
-  <w:style w:type="paragraph" w:customStyle="1" w:styleId="9FC8F7419F23483A9E84617FBDC1C016">
-    <w:name w:val="9FC8F7419F23483A9E84617FBDC1C016"/>
-  </w:style>
-  <w:style w:type="paragraph" w:customStyle="1" w:styleId="EF2B66288D114C468A2EC096D197DA12">
-    <w:name w:val="EF2B66288D114C468A2EC096D197DA12"/>
-  </w:style>
-  <w:style w:type="paragraph" w:customStyle="1" w:styleId="34B250A2F45E45A9B8355B6A559DDC19">
-    <w:name w:val="34B250A2F45E45A9B8355B6A559DDC19"/>
-  </w:style>
-  <w:style w:type="paragraph" w:customStyle="1" w:styleId="943F3E947C504A179555ABB0173A9972">
-    <w:name w:val="943F3E947C504A179555ABB0173A9972"/>
-  </w:style>
-  <w:style w:type="paragraph" w:customStyle="1" w:styleId="49D9C623401043EC95559C938CE01ABD">
-    <w:name w:val="49D9C623401043EC95559C938CE01ABD"/>
-  </w:style>
-  <w:style w:type="paragraph" w:customStyle="1" w:styleId="621621A0CB41476EB30DC26EABB81885">
-    <w:name w:val="621621A0CB41476EB30DC26EABB81885"/>
-  </w:style>
-  <w:style w:type="paragraph" w:customStyle="1" w:styleId="986FD9B6F9C14CCBBC56C82DD7A4A120">
-    <w:name w:val="986FD9B6F9C14CCBBC56C82DD7A4A120"/>
-  </w:style>
-  <w:style w:type="paragraph" w:customStyle="1" w:styleId="206AAC015CC64CB692312450F595B56C">
-    <w:name w:val="206AAC015CC64CB692312450F595B56C"/>
-  </w:style>
-  <w:style w:type="paragraph" w:customStyle="1" w:styleId="38B3342A7CD54BA780BA8E9F5D455A00">
-    <w:name w:val="38B3342A7CD54BA780BA8E9F5D455A00"/>
-  </w:style>
-  <w:style w:type="paragraph" w:customStyle="1" w:styleId="7DB0205518154C75B5C6FF89577F5755">
-    <w:name w:val="7DB0205518154C75B5C6FF89577F5755"/>
-  </w:style>
-  <w:style w:type="paragraph" w:customStyle="1" w:styleId="A7DF247E0F4A4A60BB571472E68BEF8F">
-    <w:name w:val="A7DF247E0F4A4A60BB571472E68BEF8F"/>
-  </w:style>
   <w:style w:type="paragraph" w:customStyle="1" w:styleId="81B6326764074E86BE42A9C7FA11B779">
     <w:name w:val="81B6326764074E86BE42A9C7FA11B779"/>
   </w:style>
   <w:style w:type="paragraph" w:customStyle="1" w:styleId="0F895D33D88E49CCBF89347987A21A49">
     <w:name w:val="0F895D33D88E49CCBF89347987A21A49"/>
   </w:style>
-  <w:style w:type="paragraph" w:customStyle="1" w:styleId="378BD84BA2854D83AADB361B228C3453">
-    <w:name w:val="378BD84BA2854D83AADB361B228C3453"/>
-  </w:style>
-  <w:style w:type="paragraph" w:customStyle="1" w:styleId="26C52174F35F4A73823A0375FEBF9E9C">
-    <w:name w:val="26C52174F35F4A73823A0375FEBF9E9C"/>
-  </w:style>
   <w:style w:type="paragraph" w:customStyle="1" w:styleId="59834C75E77E4A7A8395135C4EF44F5F">
     <w:name w:val="59834C75E77E4A7A8395135C4EF44F5F"/>
   </w:style>
-  <w:style w:type="paragraph" w:customStyle="1" w:styleId="1B9E289E52E141E4AA9F7720FCBF7959">
-    <w:name w:val="1B9E289E52E141E4AA9F7720FCBF7959"/>
-  </w:style>
   <w:style w:type="paragraph" w:customStyle="1" w:styleId="DBEB01EDEE9744CCA86042385E6271E8">
     <w:name w:val="DBEB01EDEE9744CCA86042385E6271E8"/>
   </w:style>
   <w:style w:type="paragraph" w:customStyle="1" w:styleId="A816546AD3D74A51B98619D9C3C3E51C">
     <w:name w:val="A816546AD3D74A51B98619D9C3C3E51C"/>
-  </w:style>
-  <w:style w:type="paragraph" w:customStyle="1" w:styleId="2E5D5AFA369148239930142999AD29C7">
-    <w:name w:val="2E5D5AFA369148239930142999AD29C7"/>
-  </w:style>
-  <w:style w:type="paragraph" w:customStyle="1" w:styleId="A2230FCD87D94C4BB3AA720A94926511">
-    <w:name w:val="A2230FCD87D94C4BB3AA720A94926511"/>
-  </w:style>
-  <w:style w:type="paragraph" w:customStyle="1" w:styleId="798D6945C98D4D968AFF2B6BB2AC7B5E">
-    <w:name w:val="798D6945C98D4D968AFF2B6BB2AC7B5E"/>
-  </w:style>
-  <w:style w:type="paragraph" w:customStyle="1" w:styleId="F8CD6EB2D1CB4E9F93C19CD01539574B">
-    <w:name w:val="F8CD6EB2D1CB4E9F93C19CD01539574B"/>
-  </w:style>
-  <w:style w:type="paragraph" w:customStyle="1" w:styleId="B2A770C8C94B4F70A9FB3EEA71B0736B">
-    <w:name w:val="B2A770C8C94B4F70A9FB3EEA71B0736B"/>
-  </w:style>
-  <w:style w:type="paragraph" w:customStyle="1" w:styleId="964C824675334998940DBCB768AF3294">
-    <w:name w:val="964C824675334998940DBCB768AF3294"/>
-  </w:style>
-  <w:style w:type="paragraph" w:customStyle="1" w:styleId="40EDB4231F5A4427835DA4F3992213C3">
-    <w:name w:val="40EDB4231F5A4427835DA4F3992213C3"/>
-  </w:style>
-  <w:style w:type="paragraph" w:customStyle="1" w:styleId="9613637889204DD09976EB2852D0697C">
-    <w:name w:val="9613637889204DD09976EB2852D0697C"/>
-  </w:style>
-  <w:style w:type="paragraph" w:customStyle="1" w:styleId="A90B62A329DA4C18A4CDD0C05C156912">
-    <w:name w:val="A90B62A329DA4C18A4CDD0C05C156912"/>
-  </w:style>
-  <w:style w:type="paragraph" w:customStyle="1" w:styleId="BE46FE3E78DA433FA5D90A23EAC035D5">
-    <w:name w:val="BE46FE3E78DA433FA5D90A23EAC035D5"/>
-  </w:style>
-  <w:style w:type="paragraph" w:customStyle="1" w:styleId="8010306D716D482ABA43DFD37239E646">
-    <w:name w:val="8010306D716D482ABA43DFD37239E646"/>
-  </w:style>
-  <w:style w:type="paragraph" w:customStyle="1" w:styleId="8352FE92B3354AF0AC3566C07EA1C921">
-    <w:name w:val="8352FE92B3354AF0AC3566C07EA1C921"/>
-  </w:style>
-  <w:style w:type="paragraph" w:customStyle="1" w:styleId="6344228A54F84A3BAD7D6C40982440FE">
-    <w:name w:val="6344228A54F84A3BAD7D6C40982440FE"/>
-  </w:style>
-  <w:style w:type="paragraph" w:customStyle="1" w:styleId="9AE4834DEB524F6BAB1524C7A4673ACD">
-    <w:name w:val="9AE4834DEB524F6BAB1524C7A4673ACD"/>
-  </w:style>
-  <w:style w:type="paragraph" w:customStyle="1" w:styleId="A6FAE6E7807B455BB72C853865D4AC30">
-    <w:name w:val="A6FAE6E7807B455BB72C853865D4AC30"/>
-  </w:style>
-  <w:style w:type="paragraph" w:customStyle="1" w:styleId="8C947EBB89284152A855900E5B584276">
-    <w:name w:val="8C947EBB89284152A855900E5B584276"/>
-  </w:style>
-  <w:style w:type="paragraph" w:customStyle="1" w:styleId="0129F456C62A40328993295A9D227A10">
-    <w:name w:val="0129F456C62A40328993295A9D227A10"/>
-  </w:style>
-  <w:style w:type="paragraph" w:customStyle="1" w:styleId="39E1CA9BBC474CAF88491D42FA1E5B2E">
-    <w:name w:val="39E1CA9BBC474CAF88491D42FA1E5B2E"/>
-  </w:style>
-  <w:style w:type="paragraph" w:customStyle="1" w:styleId="665EC9E6FFB44303981580FEF13F8426">
-    <w:name w:val="665EC9E6FFB44303981580FEF13F8426"/>
-  </w:style>
-  <w:style w:type="paragraph" w:customStyle="1" w:styleId="B974ECF422D641959D99404CF4B2F23D">
-    <w:name w:val="B974ECF422D641959D99404CF4B2F23D"/>
-  </w:style>
-  <w:style w:type="paragraph" w:customStyle="1" w:styleId="E21DC7CBD1064508BE922AFC19E6C8E3">
-    <w:name w:val="E21DC7CBD1064508BE922AFC19E6C8E3"/>
-  </w:style>
-  <w:style w:type="paragraph" w:customStyle="1" w:styleId="88025AC318684388B0B538CD2D2A13BE">
-    <w:name w:val="88025AC318684388B0B538CD2D2A13BE"/>
-  </w:style>
-  <w:style w:type="paragraph" w:customStyle="1" w:styleId="1ECF93FA88C6411983757176B78F7CED">
-    <w:name w:val="1ECF93FA88C6411983757176B78F7CED"/>
-  </w:style>
-  <w:style w:type="paragraph" w:customStyle="1" w:styleId="8C39CFBBAC5740D6A8A66C517533DA1C">
-    <w:name w:val="8C39CFBBAC5740D6A8A66C517533DA1C"/>
-  </w:style>
-  <w:style w:type="paragraph" w:customStyle="1" w:styleId="C6092E1A7F2448E98BF62DF4F2BAEB51">
-    <w:name w:val="C6092E1A7F2448E98BF62DF4F2BAEB51"/>
-  </w:style>
-  <w:style w:type="paragraph" w:customStyle="1" w:styleId="CEB3EEC5FDC041299C6F7DAB582DB706">
-    <w:name w:val="CEB3EEC5FDC041299C6F7DAB582DB706"/>
-  </w:style>
-  <w:style w:type="paragraph" w:customStyle="1" w:styleId="7465CBD507874CB8A793BCC143AC3B30">
-    <w:name w:val="7465CBD507874CB8A793BCC143AC3B30"/>
-  </w:style>
-  <w:style w:type="paragraph" w:customStyle="1" w:styleId="5B20692E159140F2B8D03252F020A84A">
-    <w:name w:val="5B20692E159140F2B8D03252F020A84A"/>
-  </w:style>
-  <w:style w:type="paragraph" w:customStyle="1" w:styleId="35E5D29C20F54B9A8521B2164E6B9486">
-    <w:name w:val="35E5D29C20F54B9A8521B2164E6B9486"/>
-  </w:style>
-  <w:style w:type="paragraph" w:customStyle="1" w:styleId="EEC6EC7AF263407496C5FF0AF646232F">
-    <w:name w:val="EEC6EC7AF263407496C5FF0AF646232F"/>
-  </w:style>
-  <w:style w:type="paragraph" w:customStyle="1" w:styleId="EEACAC3AD902444595798F53D45316BD">
-    <w:name w:val="EEACAC3AD902444595798F53D45316BD"/>
-  </w:style>
-  <w:style w:type="paragraph" w:customStyle="1" w:styleId="7DA0AE42A0B1415A97A7E18F28D9F1F0">
-    <w:name w:val="7DA0AE42A0B1415A97A7E18F28D9F1F0"/>
-  </w:style>
-  <w:style w:type="paragraph" w:customStyle="1" w:styleId="C6FEF92D3BBC4C4EB423A0C7ED85F52D">
-    <w:name w:val="C6FEF92D3BBC4C4EB423A0C7ED85F52D"/>
-  </w:style>
-  <w:style w:type="paragraph" w:customStyle="1" w:styleId="ADD2702002FB4243953DCFA29B096056">
-    <w:name w:val="ADD2702002FB4243953DCFA29B096056"/>
-  </w:style>
-  <w:style w:type="paragraph" w:customStyle="1" w:styleId="87CA26FB1D534109B814F90F1E46EEAB">
-    <w:name w:val="87CA26FB1D534109B814F90F1E46EEAB"/>
-  </w:style>
-  <w:style w:type="paragraph" w:customStyle="1" w:styleId="98304EC0374A4A38B2C9FED52D091784">
-    <w:name w:val="98304EC0374A4A38B2C9FED52D091784"/>
-  </w:style>
-  <w:style w:type="paragraph" w:customStyle="1" w:styleId="A6AD868876B049E584345025424AA2A4">
-    <w:name w:val="A6AD868876B049E584345025424AA2A4"/>
-  </w:style>
-  <w:style w:type="paragraph" w:customStyle="1" w:styleId="696A0E1978E1465E8FB4D2E69BFBF208">
-    <w:name w:val="696A0E1978E1465E8FB4D2E69BFBF208"/>
-  </w:style>
-  <w:style w:type="paragraph" w:customStyle="1" w:styleId="BAA8249A553043FEAC06BEFEC55D55B1">
-    <w:name w:val="BAA8249A553043FEAC06BEFEC55D55B1"/>
-  </w:style>
-  <w:style w:type="paragraph" w:customStyle="1" w:styleId="7160E6A68B8C43C39257F432382481F2">
-    <w:name w:val="7160E6A68B8C43C39257F432382481F2"/>
-  </w:style>
-  <w:style w:type="paragraph" w:customStyle="1" w:styleId="3DCD150F4600406198876A92C24CD0CF">
-    <w:name w:val="3DCD150F4600406198876A92C24CD0CF"/>
-  </w:style>
-  <w:style w:type="paragraph" w:customStyle="1" w:styleId="5E94F69B9F8C44FC9F97588A681D42E2">
-    <w:name w:val="5E94F69B9F8C44FC9F97588A681D42E2"/>
-  </w:style>
-  <w:style w:type="paragraph" w:customStyle="1" w:styleId="B5FD121CD123477896370320DDC52EE2">
-    <w:name w:val="B5FD121CD123477896370320DDC52EE2"/>
-  </w:style>
-  <w:style w:type="paragraph" w:customStyle="1" w:styleId="02FFED9861AD4BACBEE97F51BCED6E3A">
-    <w:name w:val="02FFED9861AD4BACBEE97F51BCED6E3A"/>
-  </w:style>
-  <w:style w:type="paragraph" w:customStyle="1" w:styleId="89F0A4CF78B74E029C916408FF970401">
-    <w:name w:val="89F0A4CF78B74E029C916408FF970401"/>
-  </w:style>
-  <w:style w:type="paragraph" w:customStyle="1" w:styleId="108D37F6C29A442EA1E8A7FCDEAA5B61">
-    <w:name w:val="108D37F6C29A442EA1E8A7FCDEAA5B61"/>
-  </w:style>
-  <w:style w:type="paragraph" w:customStyle="1" w:styleId="60910E6F320948EF9FF6DE1EF64C2076">
-    <w:name w:val="60910E6F320948EF9FF6DE1EF64C2076"/>
-  </w:style>
-  <w:style w:type="paragraph" w:customStyle="1" w:styleId="A319AAE3FF7B40DB87599A1410AB551A">
-    <w:name w:val="A319AAE3FF7B40DB87599A1410AB551A"/>
-  </w:style>
-  <w:style w:type="paragraph" w:customStyle="1" w:styleId="55808DAB375F49CF867094AAAD464FA3">
-    <w:name w:val="55808DAB375F49CF867094AAAD464FA3"/>
-  </w:style>
-  <w:style w:type="paragraph" w:customStyle="1" w:styleId="8AED9F868A0749F39042F8C4121E3690">
-    <w:name w:val="8AED9F868A0749F39042F8C4121E3690"/>
-  </w:style>
-  <w:style w:type="paragraph" w:customStyle="1" w:styleId="F173B0B5C2E0421E931F3A44E76A81DA">
-    <w:name w:val="F173B0B5C2E0421E931F3A44E76A81DA"/>
-  </w:style>
-  <w:style w:type="paragraph" w:customStyle="1" w:styleId="719C595E97B04B8F837A92621124033F">
-    <w:name w:val="719C595E97B04B8F837A92621124033F"/>
-  </w:style>
-  <w:style w:type="paragraph" w:customStyle="1" w:styleId="1C966228873E46DC9F4CACC5CD9C1B7A">
-    <w:name w:val="1C966228873E46DC9F4CACC5CD9C1B7A"/>
-  </w:style>
-  <w:style w:type="paragraph" w:customStyle="1" w:styleId="C2CA7D445C6A49568169DC514188DC25">
-    <w:name w:val="C2CA7D445C6A49568169DC514188DC25"/>
-  </w:style>
-  <w:style w:type="paragraph" w:customStyle="1" w:styleId="1C4046D7F43D4A08ABB6910FEF71F08A">
-    <w:name w:val="1C4046D7F43D4A08ABB6910FEF71F08A"/>
-  </w:style>
-  <w:style w:type="paragraph" w:customStyle="1" w:styleId="8A4E49F4B80A4628B4172CC7F7622CB8">
-    <w:name w:val="8A4E49F4B80A4628B4172CC7F7622CB8"/>
   </w:style>
   <w:style w:type="paragraph" w:customStyle="1" w:styleId="52A6A16879C9428CA3F6014591819AF2">
     <w:name w:val="52A6A16879C9428CA3F6014591819AF2"/>
@@ -6728,10 +3767,6 @@
     <w:name w:val="D51FE788A77B4C54BA4224B326013152"/>
     <w:rsid w:val="00447385"/>
   </w:style>
-  <w:style w:type="paragraph" w:customStyle="1" w:styleId="446BDD35C8DC4EB6B7353C4323C01E68">
-    <w:name w:val="446BDD35C8DC4EB6B7353C4323C01E68"/>
-    <w:rsid w:val="00447385"/>
-  </w:style>
   <w:style w:type="paragraph" w:customStyle="1" w:styleId="A4CDD7015C774A5DB1AECD3ED40F5374">
     <w:name w:val="A4CDD7015C774A5DB1AECD3ED40F5374"/>
     <w:rsid w:val="00447385"/>
@@ -6750,10 +3785,6 @@
   </w:style>
   <w:style w:type="paragraph" w:customStyle="1" w:styleId="F43AAA4BFE0A4BD6AECF4CED32F6DA12">
     <w:name w:val="F43AAA4BFE0A4BD6AECF4CED32F6DA12"/>
-    <w:rsid w:val="00447385"/>
-  </w:style>
-  <w:style w:type="paragraph" w:customStyle="1" w:styleId="015361C9E7594AE49700FF91B708751E">
-    <w:name w:val="015361C9E7594AE49700FF91B708751E"/>
     <w:rsid w:val="00447385"/>
   </w:style>
   <w:style w:type="paragraph" w:customStyle="1" w:styleId="6B9D7ACE324C4E97A0C115B9BB835C71">

</xml_diff>

<commit_message>
cover letters and resumes
</commit_message>
<xml_diff>
--- a/my resumes/my SBA resume_1.docx
+++ b/my resumes/my SBA resume_1.docx
@@ -811,6 +811,27 @@
                 <w:ilvl w:val="0"/>
                 <w:numId w:val="8"/>
               </w:numPr>
+              <w:rPr>
+                <w:szCs w:val="18"/>
+              </w:rPr>
+            </w:pPr>
+            <w:r>
+              <w:rPr>
+                <w:rFonts w:cs="Noto Sans"/>
+                <w:color w:val="2D2D2D"/>
+                <w:szCs w:val="18"/>
+                <w:shd w:val="clear" w:color="auto" w:fill="FFFFFF"/>
+              </w:rPr>
+              <w:t>Sketch/ Storyboard quickly and efficiently</w:t>
+            </w:r>
+          </w:p>
+          <w:p>
+            <w:pPr>
+              <w:pStyle w:val="ListParagraph"/>
+              <w:numPr>
+                <w:ilvl w:val="0"/>
+                <w:numId w:val="8"/>
+              </w:numPr>
             </w:pPr>
             <w:r>
               <w:t>Excellent Problem Solving</w:t>
@@ -915,7 +936,6 @@
                 <w:showingPlcHdr/>
                 <w15:appearance w15:val="hidden"/>
               </w:sdtPr>
-              <w:sdtEndPr/>
               <w:sdtContent>
                 <w:r>
                   <w:rPr>
@@ -951,7 +971,6 @@
                 <w:showingPlcHdr/>
                 <w15:appearance w15:val="hidden"/>
               </w:sdtPr>
-              <w:sdtEndPr/>
               <w:sdtContent>
                 <w:r>
                   <w:rPr>
@@ -1093,7 +1112,6 @@
                 <w:showingPlcHdr/>
                 <w15:appearance w15:val="hidden"/>
               </w:sdtPr>
-              <w:sdtEndPr/>
               <w:sdtContent>
                 <w:r>
                   <w:rPr>
@@ -1266,7 +1284,6 @@
                 <w:showingPlcHdr/>
                 <w15:appearance w15:val="hidden"/>
               </w:sdtPr>
-              <w:sdtEndPr/>
               <w:sdtContent>
                 <w:r>
                   <w:t>10</w:t>
@@ -3526,6 +3543,12 @@
     <w:pitch w:val="variable"/>
     <w:sig w:usb0="E4002EFF" w:usb1="C000E47F" w:usb2="00000009" w:usb3="00000000" w:csb0="000001FF" w:csb1="00000000"/>
   </w:font>
+  <w:font w:name="Noto Sans">
+    <w:charset w:val="00"/>
+    <w:family w:val="swiss"/>
+    <w:pitch w:val="variable"/>
+    <w:sig w:usb0="E00082FF" w:usb1="400078FF" w:usb2="00000021" w:usb3="00000000" w:csb0="0000019F" w:csb1="00000000"/>
+  </w:font>
   <w:font w:name="Calibri">
     <w:panose1 w:val="020F0502020204030204"/>
     <w:charset w:val="00"/>
@@ -3564,6 +3587,7 @@
     <w:rsid w:val="006A6606"/>
     <w:rsid w:val="009C6181"/>
     <w:rsid w:val="00B97486"/>
+    <w:rsid w:val="00D834B0"/>
     <w:rsid w:val="00DD70AA"/>
     <w:rsid w:val="00E34D15"/>
   </w:rsids>
@@ -4251,24 +4275,6 @@
 </file>
 
 <file path=customXml/item1.xml><?xml version="1.0" encoding="utf-8"?>
-<?mso-contentType ?>
-<FormTemplates xmlns="http://schemas.microsoft.com/sharepoint/v3/contenttype/forms">
-  <Display>DocumentLibraryForm</Display>
-  <Edit>DocumentLibraryForm</Edit>
-  <New>DocumentLibraryForm</New>
-</FormTemplates>
-</file>
-
-<file path=customXml/item2.xml><?xml version="1.0" encoding="utf-8"?>
-<p:properties xmlns:p="http://schemas.microsoft.com/office/2006/metadata/properties" xmlns:xsi="http://www.w3.org/2001/XMLSchema-instance" xmlns:pc="http://schemas.microsoft.com/office/infopath/2007/PartnerControls">
-  <documentManagement>
-    <Status xmlns="71af3243-3dd4-4a8d-8c0d-dd76da1f02a5">Not started</Status>
-    <MediaServiceKeyPoints xmlns="71af3243-3dd4-4a8d-8c0d-dd76da1f02a5" xsi:nil="true"/>
-  </documentManagement>
-</p:properties>
-</file>
-
-<file path=customXml/item3.xml><?xml version="1.0" encoding="utf-8"?>
 <ct:contentTypeSchema xmlns:ct="http://schemas.microsoft.com/office/2006/metadata/contentType" xmlns:ma="http://schemas.microsoft.com/office/2006/metadata/properties/metaAttributes" ct:_="" ma:_="" ma:contentTypeName="Document" ma:contentTypeID="0x01010079F111ED35F8CC479449609E8A0923A6" ma:contentTypeVersion="12" ma:contentTypeDescription="Create a new document." ma:contentTypeScope="" ma:versionID="426e97fa315356fffbdcd9876fe988c2">
   <xsd:schema xmlns:xsd="http://www.w3.org/2001/XMLSchema" xmlns:xs="http://www.w3.org/2001/XMLSchema" xmlns:p="http://schemas.microsoft.com/office/2006/metadata/properties" xmlns:ns2="71af3243-3dd4-4a8d-8c0d-dd76da1f02a5" xmlns:ns3="16c05727-aa75-4e4a-9b5f-8a80a1165891" targetNamespace="http://schemas.microsoft.com/office/2006/metadata/properties" ma:root="true" ma:fieldsID="14b8f0def80e6d70ce3def20c90759ae" ns2:_="" ns3:_="">
     <xsd:import namespace="71af3243-3dd4-4a8d-8c0d-dd76da1f02a5"/>
@@ -4489,25 +4495,25 @@
 </ct:contentTypeSchema>
 </file>
 
-<file path=customXml/itemProps1.xml><?xml version="1.0" encoding="utf-8"?>
-<ds:datastoreItem xmlns:ds="http://schemas.openxmlformats.org/officeDocument/2006/customXml" ds:itemID="{E5ED4E13-7EBD-4C57-B5C7-7EF02476A01F}">
-  <ds:schemaRefs>
-    <ds:schemaRef ds:uri="http://schemas.microsoft.com/sharepoint/v3/contenttype/forms"/>
-  </ds:schemaRefs>
-</ds:datastoreItem>
+<file path=customXml/item2.xml><?xml version="1.0" encoding="utf-8"?>
+<p:properties xmlns:p="http://schemas.microsoft.com/office/2006/metadata/properties" xmlns:xsi="http://www.w3.org/2001/XMLSchema-instance" xmlns:pc="http://schemas.microsoft.com/office/infopath/2007/PartnerControls">
+  <documentManagement>
+    <Status xmlns="71af3243-3dd4-4a8d-8c0d-dd76da1f02a5">Not started</Status>
+    <MediaServiceKeyPoints xmlns="71af3243-3dd4-4a8d-8c0d-dd76da1f02a5" xsi:nil="true"/>
+  </documentManagement>
+</p:properties>
 </file>
 
-<file path=customXml/itemProps2.xml><?xml version="1.0" encoding="utf-8"?>
-<ds:datastoreItem xmlns:ds="http://schemas.openxmlformats.org/officeDocument/2006/customXml" ds:itemID="{9BF75F8D-8A42-4E6C-B2BE-1959C44AC34F}">
-  <ds:schemaRefs>
-    <ds:schemaRef ds:uri="http://schemas.microsoft.com/office/2006/metadata/properties"/>
-    <ds:schemaRef ds:uri="http://schemas.microsoft.com/office/infopath/2007/PartnerControls"/>
-    <ds:schemaRef ds:uri="71af3243-3dd4-4a8d-8c0d-dd76da1f02a5"/>
-  </ds:schemaRefs>
-</ds:datastoreItem>
+<file path=customXml/item3.xml><?xml version="1.0" encoding="utf-8"?>
+<?mso-contentType ?>
+<FormTemplates xmlns="http://schemas.microsoft.com/sharepoint/v3/contenttype/forms">
+  <Display>DocumentLibraryForm</Display>
+  <Edit>DocumentLibraryForm</Edit>
+  <New>DocumentLibraryForm</New>
+</FormTemplates>
 </file>
 
-<file path=customXml/itemProps3.xml><?xml version="1.0" encoding="utf-8"?>
+<file path=customXml/itemProps1.xml><?xml version="1.0" encoding="utf-8"?>
 <ds:datastoreItem xmlns:ds="http://schemas.openxmlformats.org/officeDocument/2006/customXml" ds:itemID="{7C19C9E3-4063-44C4-B6B8-CB2246BA0086}">
   <ds:schemaRefs>
     <ds:schemaRef ds:uri="http://schemas.microsoft.com/office/2006/metadata/contentType"/>
@@ -4524,4 +4530,22 @@
     <ds:schemaRef ds:uri="http://schemas.microsoft.com/internal/obd"/>
   </ds:schemaRefs>
 </ds:datastoreItem>
+</file>
+
+<file path=customXml/itemProps2.xml><?xml version="1.0" encoding="utf-8"?>
+<ds:datastoreItem xmlns:ds="http://schemas.openxmlformats.org/officeDocument/2006/customXml" ds:itemID="{9BF75F8D-8A42-4E6C-B2BE-1959C44AC34F}">
+  <ds:schemaRefs>
+    <ds:schemaRef ds:uri="http://schemas.microsoft.com/office/2006/metadata/properties"/>
+    <ds:schemaRef ds:uri="http://schemas.microsoft.com/office/infopath/2007/PartnerControls"/>
+    <ds:schemaRef ds:uri="71af3243-3dd4-4a8d-8c0d-dd76da1f02a5"/>
+  </ds:schemaRefs>
+</ds:datastoreItem>
+</file>
+
+<file path=customXml/itemProps3.xml><?xml version="1.0" encoding="utf-8"?>
+<ds:datastoreItem xmlns:ds="http://schemas.openxmlformats.org/officeDocument/2006/customXml" ds:itemID="{E5ED4E13-7EBD-4C57-B5C7-7EF02476A01F}">
+  <ds:schemaRefs>
+    <ds:schemaRef ds:uri="http://schemas.microsoft.com/sharepoint/v3/contenttype/forms"/>
+  </ds:schemaRefs>
+</ds:datastoreItem>
 </file>
</xml_diff>